<commit_message>
forms.py done... Finish almost functions tomorrow
</commit_message>
<xml_diff>
--- a/环境监测系统/requests/基本功能api.docx
+++ b/环境监测系统/requests/基本功能api.docx
@@ -42,7 +42,7 @@
       <w:pPr>
         <w:spacing w:line="300" w:lineRule="exact"/>
         <w:rPr>
-          <w:rFonts w:ascii="华文宋体" w:eastAsia="华文宋体" w:hAnsi="华文宋体" w:hint="eastAsia"/>
+          <w:rFonts w:ascii="华文宋体" w:eastAsia="华文宋体" w:hAnsi="华文宋体"/>
         </w:rPr>
       </w:pPr>
       <w:r>
@@ -82,7 +82,7 @@
       <w:pPr>
         <w:spacing w:line="300" w:lineRule="exact"/>
         <w:rPr>
-          <w:rFonts w:ascii="华文宋体" w:eastAsia="华文宋体" w:hAnsi="华文宋体" w:hint="eastAsia"/>
+          <w:rFonts w:ascii="华文宋体" w:eastAsia="华文宋体" w:hAnsi="华文宋体"/>
         </w:rPr>
       </w:pPr>
       <w:r>
@@ -134,7 +134,7 @@
       <w:pPr>
         <w:spacing w:line="300" w:lineRule="exact"/>
         <w:rPr>
-          <w:rFonts w:ascii="华文宋体" w:eastAsia="华文宋体" w:hAnsi="华文宋体" w:hint="eastAsia"/>
+          <w:rFonts w:ascii="华文宋体" w:eastAsia="华文宋体" w:hAnsi="华文宋体"/>
         </w:rPr>
       </w:pPr>
       <w:r>
@@ -186,7 +186,7 @@
       <w:pPr>
         <w:spacing w:line="300" w:lineRule="exact"/>
         <w:rPr>
-          <w:rFonts w:ascii="华文宋体" w:eastAsia="华文宋体" w:hAnsi="华文宋体" w:hint="eastAsia"/>
+          <w:rFonts w:ascii="华文宋体" w:eastAsia="华文宋体" w:hAnsi="华文宋体"/>
         </w:rPr>
       </w:pPr>
       <w:r>
@@ -283,20 +283,14 @@
         <w:rPr>
           <w:rFonts w:ascii="华文宋体" w:eastAsia="华文宋体" w:hAnsi="华文宋体" w:hint="eastAsia"/>
         </w:rPr>
-        <w:t>非负整数，</w:t>
-      </w:r>
-      <w:r>
-        <w:rPr>
-          <w:rFonts w:ascii="华文宋体" w:eastAsia="华文宋体" w:hAnsi="华文宋体" w:hint="eastAsia"/>
-        </w:rPr>
-        <w:t>小于10000</w:t>
-      </w:r>
-    </w:p>
-    <w:p>
-      <w:pPr>
-        <w:spacing w:line="300" w:lineRule="exact"/>
-        <w:rPr>
-          <w:rFonts w:ascii="华文宋体" w:eastAsia="华文宋体" w:hAnsi="华文宋体" w:hint="eastAsia"/>
+        <w:t>非负整数，小于10000</w:t>
+      </w:r>
+    </w:p>
+    <w:p>
+      <w:pPr>
+        <w:spacing w:line="300" w:lineRule="exact"/>
+        <w:rPr>
+          <w:rFonts w:ascii="华文宋体" w:eastAsia="华文宋体" w:hAnsi="华文宋体"/>
         </w:rPr>
       </w:pPr>
       <w:r>
@@ -372,7 +366,7 @@
       <w:pPr>
         <w:spacing w:line="300" w:lineRule="exact"/>
         <w:rPr>
-          <w:rFonts w:ascii="华文宋体" w:eastAsia="华文宋体" w:hAnsi="华文宋体" w:hint="eastAsia"/>
+          <w:rFonts w:ascii="华文宋体" w:eastAsia="华文宋体" w:hAnsi="华文宋体"/>
         </w:rPr>
       </w:pPr>
       <w:r>
@@ -421,7 +415,7 @@
         <w:spacing w:line="300" w:lineRule="exact"/>
         <w:ind w:firstLine="420"/>
         <w:rPr>
-          <w:rFonts w:ascii="华文宋体" w:eastAsia="华文宋体" w:hAnsi="华文宋体" w:hint="eastAsia"/>
+          <w:rFonts w:ascii="华文宋体" w:eastAsia="华文宋体" w:hAnsi="华文宋体"/>
           <w:color w:val="FF0000"/>
         </w:rPr>
       </w:pPr>
@@ -447,8 +441,66 @@
           <w:rFonts w:ascii="华文宋体" w:eastAsia="华文宋体" w:hAnsi="华文宋体"/>
           <w:color w:val="FF0000"/>
         </w:rPr>
-        <w:t>url</w:t>
-      </w:r>
+        <w:t>url: /</w:t>
+      </w:r>
+      <w:proofErr w:type="spellStart"/>
+      <w:r>
+        <w:rPr>
+          <w:rFonts w:ascii="华文宋体" w:eastAsia="华文宋体" w:hAnsi="华文宋体"/>
+          <w:color w:val="FF0000"/>
+        </w:rPr>
+        <w:t>emsys</w:t>
+      </w:r>
+      <w:proofErr w:type="spellEnd"/>
+      <w:r>
+        <w:rPr>
+          <w:rFonts w:ascii="华文宋体" w:eastAsia="华文宋体" w:hAnsi="华文宋体"/>
+          <w:color w:val="FF0000"/>
+        </w:rPr>
+        <w:t>/data/view/</w:t>
+      </w:r>
+    </w:p>
+    <w:p>
+      <w:pPr>
+        <w:spacing w:line="300" w:lineRule="exact"/>
+        <w:ind w:firstLine="420"/>
+        <w:rPr>
+          <w:rFonts w:ascii="华文宋体" w:eastAsia="华文宋体" w:hAnsi="华文宋体"/>
+          <w:color w:val="FF0000"/>
+        </w:rPr>
+      </w:pPr>
+      <w:r>
+        <w:rPr>
+          <w:rFonts w:ascii="华文宋体" w:eastAsia="华文宋体" w:hAnsi="华文宋体"/>
+          <w:color w:val="FF0000"/>
+        </w:rPr>
+        <w:t>method: get</w:t>
+      </w:r>
+    </w:p>
+    <w:p>
+      <w:pPr>
+        <w:spacing w:line="300" w:lineRule="exact"/>
+        <w:rPr>
+          <w:rFonts w:ascii="华文宋体" w:eastAsia="华文宋体" w:hAnsi="华文宋体"/>
+          <w:color w:val="FF0000"/>
+        </w:rPr>
+      </w:pPr>
+      <w:r>
+        <w:rPr>
+          <w:rFonts w:ascii="华文宋体" w:eastAsia="华文宋体" w:hAnsi="华文宋体"/>
+          <w:color w:val="FF0000"/>
+        </w:rPr>
+        <w:tab/>
+      </w:r>
+      <w:proofErr w:type="spellStart"/>
+      <w:r>
+        <w:rPr>
+          <w:rFonts w:ascii="华文宋体" w:eastAsia="华文宋体" w:hAnsi="华文宋体"/>
+          <w:color w:val="FF0000"/>
+        </w:rPr>
+        <w:t>params</w:t>
+      </w:r>
+      <w:proofErr w:type="spellEnd"/>
       <w:r>
         <w:rPr>
           <w:rFonts w:ascii="华文宋体" w:eastAsia="华文宋体" w:hAnsi="华文宋体"/>
@@ -456,6 +508,84 @@
         </w:rPr>
         <w:t>:</w:t>
       </w:r>
+    </w:p>
+    <w:p>
+      <w:pPr>
+        <w:spacing w:line="300" w:lineRule="exact"/>
+        <w:ind w:left="420" w:firstLine="420"/>
+        <w:rPr>
+          <w:rFonts w:ascii="华文宋体" w:eastAsia="华文宋体" w:hAnsi="华文宋体"/>
+          <w:color w:val="FF0000"/>
+        </w:rPr>
+      </w:pPr>
+      <w:r>
+        <w:rPr>
+          <w:rFonts w:ascii="华文宋体" w:eastAsia="华文宋体" w:hAnsi="华文宋体" w:hint="eastAsia"/>
+          <w:color w:val="FF0000"/>
+        </w:rPr>
+        <w:t>（再商议。可以请求什么数据给什么数据</w:t>
+      </w:r>
+      <w:r>
+        <w:rPr>
+          <w:rFonts w:ascii="华文宋体" w:eastAsia="华文宋体" w:hAnsi="华文宋体" w:hint="eastAsia"/>
+          <w:color w:val="FF0000"/>
+        </w:rPr>
+        <w:t>。。。</w:t>
+      </w:r>
+      <w:r>
+        <w:rPr>
+          <w:rFonts w:ascii="华文宋体" w:eastAsia="华文宋体" w:hAnsi="华文宋体" w:hint="eastAsia"/>
+          <w:color w:val="FF0000"/>
+        </w:rPr>
+        <w:t>）</w:t>
+      </w:r>
+    </w:p>
+    <w:p>
+      <w:pPr>
+        <w:spacing w:line="300" w:lineRule="exact"/>
+        <w:rPr>
+          <w:rFonts w:ascii="华文宋体" w:eastAsia="华文宋体" w:hAnsi="华文宋体"/>
+          <w:color w:val="FF0000"/>
+        </w:rPr>
+      </w:pPr>
+      <w:r>
+        <w:rPr>
+          <w:rFonts w:ascii="华文宋体" w:eastAsia="华文宋体" w:hAnsi="华文宋体"/>
+          <w:color w:val="FF0000"/>
+        </w:rPr>
+        <w:tab/>
+      </w:r>
+      <w:r>
+        <w:rPr>
+          <w:rFonts w:ascii="华文宋体" w:eastAsia="华文宋体" w:hAnsi="华文宋体"/>
+          <w:color w:val="FF0000"/>
+        </w:rPr>
+        <w:tab/>
+      </w:r>
+      <w:r>
+        <w:rPr>
+          <w:rFonts w:ascii="华文宋体" w:eastAsia="华文宋体" w:hAnsi="华文宋体" w:hint="eastAsia"/>
+          <w:color w:val="FF0000"/>
+        </w:rPr>
+        <w:t>见【数据命名】</w:t>
+      </w:r>
+    </w:p>
+    <w:p>
+      <w:pPr>
+        <w:spacing w:line="300" w:lineRule="exact"/>
+        <w:rPr>
+          <w:rFonts w:ascii="华文宋体" w:eastAsia="华文宋体" w:hAnsi="华文宋体"/>
+          <w:color w:val="FF0000"/>
+        </w:rPr>
+      </w:pPr>
+      <w:r>
+        <w:rPr>
+          <w:rFonts w:ascii="华文宋体" w:eastAsia="华文宋体" w:hAnsi="华文宋体"/>
+          <w:color w:val="FF0000"/>
+        </w:rPr>
+        <w:tab/>
+        <w:t>return:</w:t>
+      </w:r>
       <w:r>
         <w:rPr>
           <w:rFonts w:ascii="华文宋体" w:eastAsia="华文宋体" w:hAnsi="华文宋体"/>
@@ -463,273 +593,317 @@
         </w:rPr>
         <w:t xml:space="preserve"> </w:t>
       </w:r>
-      <w:r>
-        <w:rPr>
-          <w:rFonts w:ascii="华文宋体" w:eastAsia="华文宋体" w:hAnsi="华文宋体"/>
-          <w:color w:val="FF0000"/>
-        </w:rPr>
-        <w:t>/</w:t>
-      </w:r>
       <w:proofErr w:type="spellStart"/>
       <w:r>
         <w:rPr>
           <w:rFonts w:ascii="华文宋体" w:eastAsia="华文宋体" w:hAnsi="华文宋体"/>
           <w:color w:val="FF0000"/>
         </w:rPr>
-        <w:t>emsys</w:t>
+        <w:t>json</w:t>
       </w:r>
       <w:proofErr w:type="spellEnd"/>
-      <w:r>
-        <w:rPr>
-          <w:rFonts w:ascii="华文宋体" w:eastAsia="华文宋体" w:hAnsi="华文宋体"/>
-          <w:color w:val="FF0000"/>
-        </w:rPr>
-        <w:t>/</w:t>
-      </w:r>
-      <w:r>
-        <w:rPr>
-          <w:rFonts w:ascii="华文宋体" w:eastAsia="华文宋体" w:hAnsi="华文宋体"/>
-          <w:color w:val="FF0000"/>
-        </w:rPr>
-        <w:t>data/view/</w:t>
-      </w:r>
-    </w:p>
-    <w:p>
-      <w:pPr>
-        <w:spacing w:line="300" w:lineRule="exact"/>
-        <w:ind w:firstLine="420"/>
-        <w:rPr>
-          <w:rFonts w:ascii="华文宋体" w:eastAsia="华文宋体" w:hAnsi="华文宋体"/>
-          <w:color w:val="FF0000"/>
-        </w:rPr>
-      </w:pPr>
-      <w:r>
-        <w:rPr>
-          <w:rFonts w:ascii="华文宋体" w:eastAsia="华文宋体" w:hAnsi="华文宋体"/>
-          <w:color w:val="FF0000"/>
-        </w:rPr>
-        <w:t>method:</w:t>
-      </w:r>
-      <w:r>
-        <w:rPr>
-          <w:rFonts w:ascii="华文宋体" w:eastAsia="华文宋体" w:hAnsi="华文宋体"/>
-          <w:color w:val="FF0000"/>
-        </w:rPr>
-        <w:t xml:space="preserve"> </w:t>
-      </w:r>
-      <w:r>
-        <w:rPr>
-          <w:rFonts w:ascii="华文宋体" w:eastAsia="华文宋体" w:hAnsi="华文宋体"/>
-          <w:color w:val="FF0000"/>
-        </w:rPr>
-        <w:t>get</w:t>
-      </w:r>
-    </w:p>
-    <w:p>
-      <w:pPr>
-        <w:spacing w:line="300" w:lineRule="exact"/>
-        <w:rPr>
-          <w:rFonts w:ascii="华文宋体" w:eastAsia="华文宋体" w:hAnsi="华文宋体"/>
-          <w:color w:val="FF0000"/>
-        </w:rPr>
-      </w:pPr>
-      <w:r>
-        <w:rPr>
-          <w:rFonts w:ascii="华文宋体" w:eastAsia="华文宋体" w:hAnsi="华文宋体"/>
-          <w:color w:val="FF0000"/>
-        </w:rPr>
-        <w:tab/>
+    </w:p>
+    <w:p>
+      <w:pPr>
+        <w:spacing w:line="300" w:lineRule="exact"/>
+        <w:rPr>
+          <w:rFonts w:ascii="华文宋体" w:eastAsia="华文宋体" w:hAnsi="华文宋体"/>
+          <w:color w:val="FF0000"/>
+        </w:rPr>
+      </w:pPr>
+      <w:r>
+        <w:rPr>
+          <w:rFonts w:ascii="华文宋体" w:eastAsia="华文宋体" w:hAnsi="华文宋体"/>
+          <w:color w:val="FF0000"/>
+        </w:rPr>
+        <w:tab/>
+        <w:t xml:space="preserve">example: </w:t>
+      </w:r>
+      <w:r>
+        <w:rPr>
+          <w:rFonts w:ascii="华文宋体" w:eastAsia="华文宋体" w:hAnsi="华文宋体" w:hint="eastAsia"/>
+          <w:color w:val="FF0000"/>
+        </w:rPr>
+        <w:t>请求地点一、地点</w:t>
+      </w:r>
+      <w:r>
+        <w:rPr>
+          <w:rFonts w:ascii="华文宋体" w:eastAsia="华文宋体" w:hAnsi="华文宋体" w:hint="eastAsia"/>
+          <w:color w:val="FF0000"/>
+        </w:rPr>
+        <w:t>三</w:t>
+      </w:r>
+      <w:r>
+        <w:rPr>
+          <w:rFonts w:ascii="华文宋体" w:eastAsia="华文宋体" w:hAnsi="华文宋体" w:hint="eastAsia"/>
+          <w:color w:val="FF0000"/>
+        </w:rPr>
+        <w:t>的</w:t>
+      </w:r>
+      <w:r>
+        <w:rPr>
+          <w:rFonts w:ascii="华文宋体" w:eastAsia="华文宋体" w:hAnsi="华文宋体" w:hint="eastAsia"/>
+          <w:color w:val="FF0000"/>
+        </w:rPr>
+        <w:t>湿度和PM2.5和PM10</w:t>
+      </w:r>
+    </w:p>
+    <w:p>
+      <w:pPr>
+        <w:spacing w:line="300" w:lineRule="exact"/>
+        <w:rPr>
+          <w:rFonts w:ascii="华文宋体" w:eastAsia="华文宋体" w:hAnsi="华文宋体"/>
+          <w:color w:val="FF0000"/>
+        </w:rPr>
+      </w:pPr>
+      <w:r>
+        <w:rPr>
+          <w:rFonts w:ascii="华文宋体" w:eastAsia="华文宋体" w:hAnsi="华文宋体"/>
+          <w:color w:val="FF0000"/>
+        </w:rPr>
+        <w:tab/>
+      </w:r>
+      <w:r>
+        <w:rPr>
+          <w:rFonts w:ascii="华文宋体" w:eastAsia="华文宋体" w:hAnsi="华文宋体"/>
+          <w:color w:val="FF0000"/>
+        </w:rPr>
+        <w:tab/>
+      </w:r>
+      <w:r>
+        <w:rPr>
+          <w:rFonts w:ascii="华文宋体" w:eastAsia="华文宋体" w:hAnsi="华文宋体" w:hint="eastAsia"/>
+          <w:color w:val="FF0000"/>
+        </w:rPr>
+        <w:t>前端发：</w:t>
       </w:r>
       <w:proofErr w:type="spellStart"/>
       <w:r>
         <w:rPr>
-          <w:rFonts w:ascii="华文宋体" w:eastAsia="华文宋体" w:hAnsi="华文宋体"/>
-          <w:color w:val="FF0000"/>
-        </w:rPr>
-        <w:t>params</w:t>
+          <w:rFonts w:ascii="华文宋体" w:eastAsia="华文宋体" w:hAnsi="华文宋体" w:hint="eastAsia"/>
+          <w:color w:val="FF0000"/>
+        </w:rPr>
+        <w:t>req</w:t>
       </w:r>
       <w:proofErr w:type="spellEnd"/>
       <w:r>
         <w:rPr>
-          <w:rFonts w:ascii="华文宋体" w:eastAsia="华文宋体" w:hAnsi="华文宋体"/>
-          <w:color w:val="FF0000"/>
-        </w:rPr>
-        <w:t>:</w:t>
-      </w:r>
-    </w:p>
-    <w:p>
-      <w:pPr>
-        <w:spacing w:line="300" w:lineRule="exact"/>
-        <w:ind w:left="420" w:firstLine="420"/>
-        <w:rPr>
-          <w:rFonts w:ascii="华文宋体" w:eastAsia="华文宋体" w:hAnsi="华文宋体"/>
-          <w:color w:val="FF0000"/>
-        </w:rPr>
-      </w:pPr>
-      <w:r>
-        <w:rPr>
-          <w:rFonts w:ascii="华文宋体" w:eastAsia="华文宋体" w:hAnsi="华文宋体" w:hint="eastAsia"/>
-          <w:color w:val="FF0000"/>
-        </w:rPr>
-        <w:t>（再商议。可以请求什么数据给什么数据</w:t>
-      </w:r>
-      <w:r>
-        <w:rPr>
-          <w:rFonts w:ascii="华文宋体" w:eastAsia="华文宋体" w:hAnsi="华文宋体" w:hint="eastAsia"/>
-          <w:color w:val="FF0000"/>
-        </w:rPr>
-        <w:t>。。。</w:t>
-      </w:r>
-      <w:r>
-        <w:rPr>
-          <w:rFonts w:ascii="华文宋体" w:eastAsia="华文宋体" w:hAnsi="华文宋体" w:hint="eastAsia"/>
-          <w:color w:val="FF0000"/>
-        </w:rPr>
-        <w:t>）</w:t>
-      </w:r>
-    </w:p>
-    <w:p>
-      <w:pPr>
-        <w:spacing w:line="300" w:lineRule="exact"/>
-        <w:rPr>
-          <w:rFonts w:ascii="华文宋体" w:eastAsia="华文宋体" w:hAnsi="华文宋体" w:hint="eastAsia"/>
-          <w:color w:val="FF0000"/>
-        </w:rPr>
-      </w:pPr>
-      <w:r>
-        <w:rPr>
-          <w:rFonts w:ascii="华文宋体" w:eastAsia="华文宋体" w:hAnsi="华文宋体"/>
-          <w:color w:val="FF0000"/>
-        </w:rPr>
-        <w:tab/>
-      </w:r>
-      <w:r>
-        <w:rPr>
-          <w:rFonts w:ascii="华文宋体" w:eastAsia="华文宋体" w:hAnsi="华文宋体"/>
-          <w:color w:val="FF0000"/>
-        </w:rPr>
-        <w:tab/>
-      </w:r>
-      <w:r>
-        <w:rPr>
-          <w:rFonts w:ascii="华文宋体" w:eastAsia="华文宋体" w:hAnsi="华文宋体" w:hint="eastAsia"/>
-          <w:color w:val="FF0000"/>
-        </w:rPr>
-        <w:t>见【数据命名】</w:t>
-      </w:r>
-    </w:p>
-    <w:p>
-      <w:pPr>
-        <w:spacing w:line="300" w:lineRule="exact"/>
-        <w:rPr>
-          <w:rFonts w:ascii="华文宋体" w:eastAsia="华文宋体" w:hAnsi="华文宋体"/>
-          <w:color w:val="FF0000"/>
-        </w:rPr>
-      </w:pPr>
-      <w:r>
-        <w:rPr>
-          <w:rFonts w:ascii="华文宋体" w:eastAsia="华文宋体" w:hAnsi="华文宋体"/>
-          <w:color w:val="FF0000"/>
-        </w:rPr>
-        <w:tab/>
-        <w:t>return:</w:t>
-      </w:r>
-      <w:r>
-        <w:rPr>
-          <w:rFonts w:ascii="华文宋体" w:eastAsia="华文宋体" w:hAnsi="华文宋体"/>
-          <w:color w:val="FF0000"/>
-        </w:rPr>
-        <w:t xml:space="preserve"> </w:t>
+          <w:rFonts w:ascii="华文宋体" w:eastAsia="华文宋体" w:hAnsi="华文宋体" w:hint="eastAsia"/>
+          <w:color w:val="FF0000"/>
+        </w:rPr>
+        <w:t>=10.875</w:t>
+      </w:r>
+    </w:p>
+    <w:p>
+      <w:pPr>
+        <w:spacing w:line="300" w:lineRule="exact"/>
+        <w:rPr>
+          <w:rFonts w:ascii="华文宋体" w:eastAsia="华文宋体" w:hAnsi="华文宋体"/>
+          <w:color w:val="2E74B5" w:themeColor="accent1" w:themeShade="BF"/>
+        </w:rPr>
+      </w:pPr>
+      <w:r>
+        <w:rPr>
+          <w:rFonts w:ascii="华文宋体" w:eastAsia="华文宋体" w:hAnsi="华文宋体"/>
+          <w:color w:val="FF0000"/>
+        </w:rPr>
+        <w:tab/>
+      </w:r>
+      <w:r>
+        <w:rPr>
+          <w:rFonts w:ascii="华文宋体" w:eastAsia="华文宋体" w:hAnsi="华文宋体"/>
+          <w:color w:val="FF0000"/>
+        </w:rPr>
+        <w:tab/>
+      </w:r>
+      <w:r>
+        <w:rPr>
+          <w:rFonts w:ascii="华文宋体" w:eastAsia="华文宋体" w:hAnsi="华文宋体" w:hint="eastAsia"/>
+          <w:color w:val="2E74B5" w:themeColor="accent1" w:themeShade="BF"/>
+        </w:rPr>
+        <w:t>这个地方我有个好主意：</w:t>
+      </w:r>
+    </w:p>
+    <w:p>
+      <w:pPr>
+        <w:spacing w:line="300" w:lineRule="exact"/>
+        <w:rPr>
+          <w:rFonts w:ascii="华文宋体" w:eastAsia="华文宋体" w:hAnsi="华文宋体"/>
+          <w:color w:val="FF0000"/>
+        </w:rPr>
+      </w:pPr>
+      <w:r>
+        <w:rPr>
+          <w:rFonts w:ascii="华文宋体" w:eastAsia="华文宋体" w:hAnsi="华文宋体"/>
+          <w:color w:val="2E74B5" w:themeColor="accent1" w:themeShade="BF"/>
+        </w:rPr>
+        <w:tab/>
+      </w:r>
+      <w:r>
+        <w:rPr>
+          <w:rFonts w:ascii="华文宋体" w:eastAsia="华文宋体" w:hAnsi="华文宋体"/>
+          <w:color w:val="2E74B5" w:themeColor="accent1" w:themeShade="BF"/>
+        </w:rPr>
+        <w:tab/>
+      </w:r>
+      <w:r>
+        <w:rPr>
+          <w:rFonts w:ascii="华文宋体" w:eastAsia="华文宋体" w:hAnsi="华文宋体" w:hint="eastAsia"/>
+          <w:color w:val="2E74B5" w:themeColor="accent1" w:themeShade="BF"/>
+        </w:rPr>
+        <w:t>我们令温度=1，湿度=</w:t>
+      </w:r>
+      <w:r>
+        <w:rPr>
+          <w:rFonts w:ascii="华文宋体" w:eastAsia="华文宋体" w:hAnsi="华文宋体"/>
+          <w:color w:val="2E74B5" w:themeColor="accent1" w:themeShade="BF"/>
+        </w:rPr>
+        <w:t>0.5</w:t>
+      </w:r>
+      <w:r>
+        <w:rPr>
+          <w:rFonts w:ascii="华文宋体" w:eastAsia="华文宋体" w:hAnsi="华文宋体" w:hint="eastAsia"/>
+          <w:color w:val="2E74B5" w:themeColor="accent1" w:themeShade="BF"/>
+        </w:rPr>
+        <w:t>，PM2.5=</w:t>
+      </w:r>
+      <w:r>
+        <w:rPr>
+          <w:rFonts w:ascii="华文宋体" w:eastAsia="华文宋体" w:hAnsi="华文宋体"/>
+          <w:color w:val="2E74B5" w:themeColor="accent1" w:themeShade="BF"/>
+        </w:rPr>
+        <w:t>0.25</w:t>
+      </w:r>
+      <w:r>
+        <w:rPr>
+          <w:rFonts w:ascii="华文宋体" w:eastAsia="华文宋体" w:hAnsi="华文宋体" w:hint="eastAsia"/>
+          <w:color w:val="2E74B5" w:themeColor="accent1" w:themeShade="BF"/>
+        </w:rPr>
+        <w:t>，PM10=</w:t>
+      </w:r>
+      <w:r>
+        <w:rPr>
+          <w:rFonts w:ascii="华文宋体" w:eastAsia="华文宋体" w:hAnsi="华文宋体"/>
+          <w:color w:val="2E74B5" w:themeColor="accent1" w:themeShade="BF"/>
+        </w:rPr>
+        <w:t>0.125</w:t>
+      </w:r>
+      <w:r>
+        <w:rPr>
+          <w:rFonts w:ascii="华文宋体" w:eastAsia="华文宋体" w:hAnsi="华文宋体" w:hint="eastAsia"/>
+          <w:color w:val="2E74B5" w:themeColor="accent1" w:themeShade="BF"/>
+        </w:rPr>
+        <w:t>，地点1=</w:t>
+      </w:r>
+      <w:r>
+        <w:rPr>
+          <w:rFonts w:ascii="华文宋体" w:eastAsia="华文宋体" w:hAnsi="华文宋体"/>
+          <w:color w:val="2E74B5" w:themeColor="accent1" w:themeShade="BF"/>
+        </w:rPr>
+        <w:t>2</w:t>
+      </w:r>
+      <w:r>
+        <w:rPr>
+          <w:rFonts w:ascii="华文宋体" w:eastAsia="华文宋体" w:hAnsi="华文宋体" w:hint="eastAsia"/>
+          <w:color w:val="2E74B5" w:themeColor="accent1" w:themeShade="BF"/>
+        </w:rPr>
+        <w:t>，地点2=</w:t>
+      </w:r>
+      <w:r>
+        <w:rPr>
+          <w:rFonts w:ascii="华文宋体" w:eastAsia="华文宋体" w:hAnsi="华文宋体"/>
+          <w:color w:val="2E74B5" w:themeColor="accent1" w:themeShade="BF"/>
+        </w:rPr>
+        <w:t>4</w:t>
+      </w:r>
+      <w:r>
+        <w:rPr>
+          <w:rFonts w:ascii="华文宋体" w:eastAsia="华文宋体" w:hAnsi="华文宋体" w:hint="eastAsia"/>
+          <w:color w:val="2E74B5" w:themeColor="accent1" w:themeShade="BF"/>
+        </w:rPr>
+        <w:t>，地点3=</w:t>
+      </w:r>
+      <w:r>
+        <w:rPr>
+          <w:rFonts w:ascii="华文宋体" w:eastAsia="华文宋体" w:hAnsi="华文宋体"/>
+          <w:color w:val="2E74B5" w:themeColor="accent1" w:themeShade="BF"/>
+        </w:rPr>
+        <w:t>8</w:t>
+      </w:r>
+      <w:r>
+        <w:rPr>
+          <w:rFonts w:ascii="华文宋体" w:eastAsia="华文宋体" w:hAnsi="华文宋体" w:hint="eastAsia"/>
+          <w:color w:val="2E74B5" w:themeColor="accent1" w:themeShade="BF"/>
+        </w:rPr>
+        <w:t>，以此类推，如果请求地点</w:t>
+      </w:r>
+      <w:proofErr w:type="gramStart"/>
+      <w:r>
+        <w:rPr>
+          <w:rFonts w:ascii="华文宋体" w:eastAsia="华文宋体" w:hAnsi="华文宋体" w:hint="eastAsia"/>
+          <w:color w:val="2E74B5" w:themeColor="accent1" w:themeShade="BF"/>
+        </w:rPr>
+        <w:t>一</w:t>
+      </w:r>
+      <w:proofErr w:type="gramEnd"/>
+      <w:r>
+        <w:rPr>
+          <w:rFonts w:ascii="华文宋体" w:eastAsia="华文宋体" w:hAnsi="华文宋体" w:hint="eastAsia"/>
+          <w:color w:val="2E74B5" w:themeColor="accent1" w:themeShade="BF"/>
+        </w:rPr>
+        <w:t>的温度和湿度，</w:t>
       </w:r>
       <w:proofErr w:type="spellStart"/>
       <w:r>
         <w:rPr>
-          <w:rFonts w:ascii="华文宋体" w:eastAsia="华文宋体" w:hAnsi="华文宋体"/>
-          <w:color w:val="FF0000"/>
-        </w:rPr>
-        <w:t>json</w:t>
+          <w:rFonts w:ascii="华文宋体" w:eastAsia="华文宋体" w:hAnsi="华文宋体" w:hint="eastAsia"/>
+          <w:color w:val="2E74B5" w:themeColor="accent1" w:themeShade="BF"/>
+        </w:rPr>
+        <w:t>req</w:t>
       </w:r>
       <w:proofErr w:type="spellEnd"/>
-    </w:p>
-    <w:p>
-      <w:pPr>
-        <w:spacing w:line="300" w:lineRule="exact"/>
-        <w:rPr>
-          <w:rFonts w:ascii="华文宋体" w:eastAsia="华文宋体" w:hAnsi="华文宋体"/>
-          <w:color w:val="FF0000"/>
-        </w:rPr>
-      </w:pPr>
-      <w:r>
-        <w:rPr>
-          <w:rFonts w:ascii="华文宋体" w:eastAsia="华文宋体" w:hAnsi="华文宋体"/>
-          <w:color w:val="FF0000"/>
-        </w:rPr>
-        <w:tab/>
-        <w:t xml:space="preserve">example: </w:t>
-      </w:r>
-      <w:r>
-        <w:rPr>
-          <w:rFonts w:ascii="华文宋体" w:eastAsia="华文宋体" w:hAnsi="华文宋体" w:hint="eastAsia"/>
-          <w:color w:val="FF0000"/>
-        </w:rPr>
-        <w:t>请求地点一、地点</w:t>
-      </w:r>
-      <w:r>
-        <w:rPr>
-          <w:rFonts w:ascii="华文宋体" w:eastAsia="华文宋体" w:hAnsi="华文宋体" w:hint="eastAsia"/>
-          <w:color w:val="FF0000"/>
-        </w:rPr>
-        <w:t>三</w:t>
-      </w:r>
-      <w:r>
-        <w:rPr>
-          <w:rFonts w:ascii="华文宋体" w:eastAsia="华文宋体" w:hAnsi="华文宋体" w:hint="eastAsia"/>
-          <w:color w:val="FF0000"/>
-        </w:rPr>
-        <w:t>的</w:t>
-      </w:r>
-      <w:r>
-        <w:rPr>
-          <w:rFonts w:ascii="华文宋体" w:eastAsia="华文宋体" w:hAnsi="华文宋体" w:hint="eastAsia"/>
-          <w:color w:val="FF0000"/>
-        </w:rPr>
-        <w:t>湿度和PM2.5和PM10</w:t>
-      </w:r>
-    </w:p>
-    <w:p>
-      <w:pPr>
-        <w:spacing w:line="300" w:lineRule="exact"/>
-        <w:rPr>
-          <w:rFonts w:ascii="华文宋体" w:eastAsia="华文宋体" w:hAnsi="华文宋体"/>
-          <w:color w:val="FF0000"/>
-        </w:rPr>
-      </w:pPr>
-      <w:r>
-        <w:rPr>
-          <w:rFonts w:ascii="华文宋体" w:eastAsia="华文宋体" w:hAnsi="华文宋体"/>
-          <w:color w:val="FF0000"/>
-        </w:rPr>
-        <w:tab/>
-      </w:r>
-      <w:r>
-        <w:rPr>
-          <w:rFonts w:ascii="华文宋体" w:eastAsia="华文宋体" w:hAnsi="华文宋体"/>
-          <w:color w:val="FF0000"/>
-        </w:rPr>
-        <w:tab/>
-      </w:r>
-      <w:r>
-        <w:rPr>
-          <w:rFonts w:ascii="华文宋体" w:eastAsia="华文宋体" w:hAnsi="华文宋体" w:hint="eastAsia"/>
-          <w:color w:val="FF0000"/>
-        </w:rPr>
-        <w:t>前端发：</w:t>
+      <w:r>
+        <w:rPr>
+          <w:rFonts w:ascii="华文宋体" w:eastAsia="华文宋体" w:hAnsi="华文宋体" w:hint="eastAsia"/>
+          <w:color w:val="2E74B5" w:themeColor="accent1" w:themeShade="BF"/>
+        </w:rPr>
+        <w:t>=</w:t>
+      </w:r>
+      <w:r>
+        <w:rPr>
+          <w:rFonts w:ascii="华文宋体" w:eastAsia="华文宋体" w:hAnsi="华文宋体"/>
+          <w:color w:val="2E74B5" w:themeColor="accent1" w:themeShade="BF"/>
+        </w:rPr>
+        <w:t>2+1+0.5=3.5</w:t>
+      </w:r>
+      <w:r>
+        <w:rPr>
+          <w:rFonts w:ascii="华文宋体" w:eastAsia="华文宋体" w:hAnsi="华文宋体" w:hint="eastAsia"/>
+          <w:color w:val="2E74B5" w:themeColor="accent1" w:themeShade="BF"/>
+        </w:rPr>
+        <w:t>，如果请求地点</w:t>
+      </w:r>
+      <w:proofErr w:type="gramStart"/>
+      <w:r>
+        <w:rPr>
+          <w:rFonts w:ascii="华文宋体" w:eastAsia="华文宋体" w:hAnsi="华文宋体" w:hint="eastAsia"/>
+          <w:color w:val="2E74B5" w:themeColor="accent1" w:themeShade="BF"/>
+        </w:rPr>
+        <w:t>一</w:t>
+      </w:r>
+      <w:proofErr w:type="gramEnd"/>
+      <w:r>
+        <w:rPr>
+          <w:rFonts w:ascii="华文宋体" w:eastAsia="华文宋体" w:hAnsi="华文宋体" w:hint="eastAsia"/>
+          <w:color w:val="2E74B5" w:themeColor="accent1" w:themeShade="BF"/>
+        </w:rPr>
+        <w:t>和地点三的湿度和PM2.5和PM10，就发</w:t>
       </w:r>
       <w:proofErr w:type="spellStart"/>
       <w:r>
         <w:rPr>
           <w:rFonts w:ascii="华文宋体" w:eastAsia="华文宋体" w:hAnsi="华文宋体" w:hint="eastAsia"/>
-          <w:color w:val="FF0000"/>
+          <w:color w:val="2E74B5" w:themeColor="accent1" w:themeShade="BF"/>
         </w:rPr>
         <w:t>req</w:t>
       </w:r>
@@ -737,230 +911,8 @@
       <w:r>
         <w:rPr>
           <w:rFonts w:ascii="华文宋体" w:eastAsia="华文宋体" w:hAnsi="华文宋体" w:hint="eastAsia"/>
-          <w:color w:val="FF0000"/>
-        </w:rPr>
-        <w:t>=10.875</w:t>
-      </w:r>
-    </w:p>
-    <w:p>
-      <w:pPr>
-        <w:spacing w:line="300" w:lineRule="exact"/>
-        <w:rPr>
-          <w:rFonts w:ascii="华文宋体" w:eastAsia="华文宋体" w:hAnsi="华文宋体"/>
           <w:color w:val="2E74B5" w:themeColor="accent1" w:themeShade="BF"/>
         </w:rPr>
-      </w:pPr>
-      <w:r>
-        <w:rPr>
-          <w:rFonts w:ascii="华文宋体" w:eastAsia="华文宋体" w:hAnsi="华文宋体"/>
-          <w:color w:val="FF0000"/>
-        </w:rPr>
-        <w:tab/>
-      </w:r>
-      <w:r>
-        <w:rPr>
-          <w:rFonts w:ascii="华文宋体" w:eastAsia="华文宋体" w:hAnsi="华文宋体"/>
-          <w:color w:val="FF0000"/>
-        </w:rPr>
-        <w:tab/>
-      </w:r>
-      <w:r>
-        <w:rPr>
-          <w:rFonts w:ascii="华文宋体" w:eastAsia="华文宋体" w:hAnsi="华文宋体" w:hint="eastAsia"/>
-          <w:color w:val="2E74B5" w:themeColor="accent1" w:themeShade="BF"/>
-        </w:rPr>
-        <w:t>这个地方我有个好主意：</w:t>
-      </w:r>
-    </w:p>
-    <w:p>
-      <w:pPr>
-        <w:spacing w:line="300" w:lineRule="exact"/>
-        <w:rPr>
-          <w:rFonts w:ascii="华文宋体" w:eastAsia="华文宋体" w:hAnsi="华文宋体" w:hint="eastAsia"/>
-          <w:color w:val="FF0000"/>
-        </w:rPr>
-      </w:pPr>
-      <w:r>
-        <w:rPr>
-          <w:rFonts w:ascii="华文宋体" w:eastAsia="华文宋体" w:hAnsi="华文宋体"/>
-          <w:color w:val="2E74B5" w:themeColor="accent1" w:themeShade="BF"/>
-        </w:rPr>
-        <w:tab/>
-      </w:r>
-      <w:r>
-        <w:rPr>
-          <w:rFonts w:ascii="华文宋体" w:eastAsia="华文宋体" w:hAnsi="华文宋体"/>
-          <w:color w:val="2E74B5" w:themeColor="accent1" w:themeShade="BF"/>
-        </w:rPr>
-        <w:tab/>
-      </w:r>
-      <w:r>
-        <w:rPr>
-          <w:rFonts w:ascii="华文宋体" w:eastAsia="华文宋体" w:hAnsi="华文宋体" w:hint="eastAsia"/>
-          <w:color w:val="2E74B5" w:themeColor="accent1" w:themeShade="BF"/>
-        </w:rPr>
-        <w:t>我们令温度=1，湿度=</w:t>
-      </w:r>
-      <w:r>
-        <w:rPr>
-          <w:rFonts w:ascii="华文宋体" w:eastAsia="华文宋体" w:hAnsi="华文宋体"/>
-          <w:color w:val="2E74B5" w:themeColor="accent1" w:themeShade="BF"/>
-        </w:rPr>
-        <w:t>0.5</w:t>
-      </w:r>
-      <w:r>
-        <w:rPr>
-          <w:rFonts w:ascii="华文宋体" w:eastAsia="华文宋体" w:hAnsi="华文宋体" w:hint="eastAsia"/>
-          <w:color w:val="2E74B5" w:themeColor="accent1" w:themeShade="BF"/>
-        </w:rPr>
-        <w:t>，PM2.5=</w:t>
-      </w:r>
-      <w:r>
-        <w:rPr>
-          <w:rFonts w:ascii="华文宋体" w:eastAsia="华文宋体" w:hAnsi="华文宋体"/>
-          <w:color w:val="2E74B5" w:themeColor="accent1" w:themeShade="BF"/>
-        </w:rPr>
-        <w:t>0.25</w:t>
-      </w:r>
-      <w:r>
-        <w:rPr>
-          <w:rFonts w:ascii="华文宋体" w:eastAsia="华文宋体" w:hAnsi="华文宋体" w:hint="eastAsia"/>
-          <w:color w:val="2E74B5" w:themeColor="accent1" w:themeShade="BF"/>
-        </w:rPr>
-        <w:t>，PM10=</w:t>
-      </w:r>
-      <w:r>
-        <w:rPr>
-          <w:rFonts w:ascii="华文宋体" w:eastAsia="华文宋体" w:hAnsi="华文宋体"/>
-          <w:color w:val="2E74B5" w:themeColor="accent1" w:themeShade="BF"/>
-        </w:rPr>
-        <w:t>0.125</w:t>
-      </w:r>
-      <w:r>
-        <w:rPr>
-          <w:rFonts w:ascii="华文宋体" w:eastAsia="华文宋体" w:hAnsi="华文宋体" w:hint="eastAsia"/>
-          <w:color w:val="2E74B5" w:themeColor="accent1" w:themeShade="BF"/>
-        </w:rPr>
-        <w:t>，地点1=</w:t>
-      </w:r>
-      <w:r>
-        <w:rPr>
-          <w:rFonts w:ascii="华文宋体" w:eastAsia="华文宋体" w:hAnsi="华文宋体"/>
-          <w:color w:val="2E74B5" w:themeColor="accent1" w:themeShade="BF"/>
-        </w:rPr>
-        <w:t>2</w:t>
-      </w:r>
-      <w:r>
-        <w:rPr>
-          <w:rFonts w:ascii="华文宋体" w:eastAsia="华文宋体" w:hAnsi="华文宋体" w:hint="eastAsia"/>
-          <w:color w:val="2E74B5" w:themeColor="accent1" w:themeShade="BF"/>
-        </w:rPr>
-        <w:t>，地点2=</w:t>
-      </w:r>
-      <w:r>
-        <w:rPr>
-          <w:rFonts w:ascii="华文宋体" w:eastAsia="华文宋体" w:hAnsi="华文宋体"/>
-          <w:color w:val="2E74B5" w:themeColor="accent1" w:themeShade="BF"/>
-        </w:rPr>
-        <w:t>4</w:t>
-      </w:r>
-      <w:r>
-        <w:rPr>
-          <w:rFonts w:ascii="华文宋体" w:eastAsia="华文宋体" w:hAnsi="华文宋体" w:hint="eastAsia"/>
-          <w:color w:val="2E74B5" w:themeColor="accent1" w:themeShade="BF"/>
-        </w:rPr>
-        <w:t>，地点3=</w:t>
-      </w:r>
-      <w:r>
-        <w:rPr>
-          <w:rFonts w:ascii="华文宋体" w:eastAsia="华文宋体" w:hAnsi="华文宋体"/>
-          <w:color w:val="2E74B5" w:themeColor="accent1" w:themeShade="BF"/>
-        </w:rPr>
-        <w:t>8</w:t>
-      </w:r>
-      <w:r>
-        <w:rPr>
-          <w:rFonts w:ascii="华文宋体" w:eastAsia="华文宋体" w:hAnsi="华文宋体" w:hint="eastAsia"/>
-          <w:color w:val="2E74B5" w:themeColor="accent1" w:themeShade="BF"/>
-        </w:rPr>
-        <w:t>，以此类推，如果请求地点</w:t>
-      </w:r>
-      <w:proofErr w:type="gramStart"/>
-      <w:r>
-        <w:rPr>
-          <w:rFonts w:ascii="华文宋体" w:eastAsia="华文宋体" w:hAnsi="华文宋体" w:hint="eastAsia"/>
-          <w:color w:val="2E74B5" w:themeColor="accent1" w:themeShade="BF"/>
-        </w:rPr>
-        <w:t>一</w:t>
-      </w:r>
-      <w:proofErr w:type="gramEnd"/>
-      <w:r>
-        <w:rPr>
-          <w:rFonts w:ascii="华文宋体" w:eastAsia="华文宋体" w:hAnsi="华文宋体" w:hint="eastAsia"/>
-          <w:color w:val="2E74B5" w:themeColor="accent1" w:themeShade="BF"/>
-        </w:rPr>
-        <w:t>的温度和湿度，</w:t>
-      </w:r>
-      <w:proofErr w:type="spellStart"/>
-      <w:r>
-        <w:rPr>
-          <w:rFonts w:ascii="华文宋体" w:eastAsia="华文宋体" w:hAnsi="华文宋体" w:hint="eastAsia"/>
-          <w:color w:val="2E74B5" w:themeColor="accent1" w:themeShade="BF"/>
-        </w:rPr>
-        <w:t>req</w:t>
-      </w:r>
-      <w:proofErr w:type="spellEnd"/>
-      <w:r>
-        <w:rPr>
-          <w:rFonts w:ascii="华文宋体" w:eastAsia="华文宋体" w:hAnsi="华文宋体" w:hint="eastAsia"/>
-          <w:color w:val="2E74B5" w:themeColor="accent1" w:themeShade="BF"/>
-        </w:rPr>
-        <w:t>=</w:t>
-      </w:r>
-      <w:r>
-        <w:rPr>
-          <w:rFonts w:ascii="华文宋体" w:eastAsia="华文宋体" w:hAnsi="华文宋体"/>
-          <w:color w:val="2E74B5" w:themeColor="accent1" w:themeShade="BF"/>
-        </w:rPr>
-        <w:t>2+1+0.5=3.5</w:t>
-      </w:r>
-      <w:r>
-        <w:rPr>
-          <w:rFonts w:ascii="华文宋体" w:eastAsia="华文宋体" w:hAnsi="华文宋体" w:hint="eastAsia"/>
-          <w:color w:val="2E74B5" w:themeColor="accent1" w:themeShade="BF"/>
-        </w:rPr>
-        <w:t>，如果请求地点</w:t>
-      </w:r>
-      <w:proofErr w:type="gramStart"/>
-      <w:r>
-        <w:rPr>
-          <w:rFonts w:ascii="华文宋体" w:eastAsia="华文宋体" w:hAnsi="华文宋体" w:hint="eastAsia"/>
-          <w:color w:val="2E74B5" w:themeColor="accent1" w:themeShade="BF"/>
-        </w:rPr>
-        <w:t>一</w:t>
-      </w:r>
-      <w:proofErr w:type="gramEnd"/>
-      <w:r>
-        <w:rPr>
-          <w:rFonts w:ascii="华文宋体" w:eastAsia="华文宋体" w:hAnsi="华文宋体" w:hint="eastAsia"/>
-          <w:color w:val="2E74B5" w:themeColor="accent1" w:themeShade="BF"/>
-        </w:rPr>
-        <w:t>和地点三的湿度和PM2.5和PM10，就发</w:t>
-      </w:r>
-      <w:proofErr w:type="spellStart"/>
-      <w:r>
-        <w:rPr>
-          <w:rFonts w:ascii="华文宋体" w:eastAsia="华文宋体" w:hAnsi="华文宋体" w:hint="eastAsia"/>
-          <w:color w:val="2E74B5" w:themeColor="accent1" w:themeShade="BF"/>
-        </w:rPr>
-        <w:t>req</w:t>
-      </w:r>
-      <w:proofErr w:type="spellEnd"/>
-      <w:r>
-        <w:rPr>
-          <w:rFonts w:ascii="华文宋体" w:eastAsia="华文宋体" w:hAnsi="华文宋体" w:hint="eastAsia"/>
-          <w:color w:val="2E74B5" w:themeColor="accent1" w:themeShade="BF"/>
-        </w:rPr>
         <w:t>=2+8+0.5+0.25+0.125=10.875</w:t>
       </w:r>
     </w:p>
@@ -1098,7 +1050,7 @@
       <w:pPr>
         <w:spacing w:line="300" w:lineRule="exact"/>
         <w:rPr>
-          <w:rFonts w:ascii="华文宋体" w:eastAsia="华文宋体" w:hAnsi="华文宋体" w:hint="eastAsia"/>
+          <w:rFonts w:ascii="华文宋体" w:eastAsia="华文宋体" w:hAnsi="华文宋体"/>
           <w:color w:val="FF0000"/>
         </w:rPr>
       </w:pPr>
@@ -1371,13 +1323,7 @@
         <w:rPr>
           <w:rFonts w:ascii="华文宋体" w:eastAsia="华文宋体" w:hAnsi="华文宋体" w:hint="eastAsia"/>
         </w:rPr>
-        <w:t>数据</w:t>
-      </w:r>
-      <w:r>
-        <w:rPr>
-          <w:rFonts w:ascii="华文宋体" w:eastAsia="华文宋体" w:hAnsi="华文宋体" w:hint="eastAsia"/>
-        </w:rPr>
-        <w:t>优先</w:t>
+        <w:t>数据优先</w:t>
       </w:r>
     </w:p>
     <w:p>
@@ -1620,7 +1566,7 @@
         <w:spacing w:line="300" w:lineRule="exact"/>
         <w:ind w:firstLine="420"/>
         <w:rPr>
-          <w:rFonts w:ascii="华文宋体" w:eastAsia="华文宋体" w:hAnsi="华文宋体" w:hint="eastAsia"/>
+          <w:rFonts w:ascii="华文宋体" w:eastAsia="华文宋体" w:hAnsi="华文宋体"/>
           <w:color w:val="FF0000"/>
         </w:rPr>
       </w:pPr>
@@ -1644,685 +1590,706 @@
           <w:color w:val="FF0000"/>
         </w:rPr>
         <w:t>权限判断的ajax，这个等把页面做得差不多了再具体写吧~</w:t>
+      </w:r>
+    </w:p>
+    <w:p>
+      <w:pPr>
+        <w:spacing w:line="300" w:lineRule="exact"/>
+        <w:ind w:firstLine="420"/>
+        <w:rPr>
+          <w:rFonts w:ascii="华文宋体" w:eastAsia="华文宋体" w:hAnsi="华文宋体"/>
+        </w:rPr>
+      </w:pPr>
+      <w:r>
+        <w:rPr>
+          <w:rFonts w:ascii="华文宋体" w:eastAsia="华文宋体" w:hAnsi="华文宋体"/>
+        </w:rPr>
+        <w:tab/>
+      </w:r>
+      <w:r>
+        <w:rPr>
+          <w:rFonts w:ascii="华文宋体" w:eastAsia="华文宋体" w:hAnsi="华文宋体" w:hint="eastAsia"/>
+        </w:rPr>
+        <w:t>登陆区</w:t>
+      </w:r>
+    </w:p>
+    <w:p>
+      <w:pPr>
+        <w:spacing w:line="300" w:lineRule="exact"/>
+        <w:ind w:firstLine="420"/>
+        <w:rPr>
+          <w:rFonts w:ascii="华文宋体" w:eastAsia="华文宋体" w:hAnsi="华文宋体"/>
+        </w:rPr>
+      </w:pPr>
+      <w:r>
+        <w:rPr>
+          <w:rFonts w:ascii="华文宋体" w:eastAsia="华文宋体" w:hAnsi="华文宋体"/>
+        </w:rPr>
+        <w:tab/>
+      </w:r>
+      <w:r>
+        <w:rPr>
+          <w:rFonts w:ascii="华文宋体" w:eastAsia="华文宋体" w:hAnsi="华文宋体"/>
+        </w:rPr>
+        <w:tab/>
+      </w:r>
+      <w:r>
+        <w:rPr>
+          <w:rFonts w:ascii="华文宋体" w:eastAsia="华文宋体" w:hAnsi="华文宋体" w:hint="eastAsia"/>
+        </w:rPr>
+        <w:t>用户名：</w:t>
+      </w:r>
+    </w:p>
+    <w:p>
+      <w:pPr>
+        <w:spacing w:line="300" w:lineRule="exact"/>
+        <w:ind w:firstLine="420"/>
+        <w:rPr>
+          <w:rFonts w:ascii="华文宋体" w:eastAsia="华文宋体" w:hAnsi="华文宋体"/>
+        </w:rPr>
+      </w:pPr>
+      <w:r>
+        <w:rPr>
+          <w:rFonts w:ascii="华文宋体" w:eastAsia="华文宋体" w:hAnsi="华文宋体"/>
+        </w:rPr>
+        <w:tab/>
+      </w:r>
+      <w:r>
+        <w:rPr>
+          <w:rFonts w:ascii="华文宋体" w:eastAsia="华文宋体" w:hAnsi="华文宋体"/>
+        </w:rPr>
+        <w:tab/>
+      </w:r>
+      <w:r>
+        <w:rPr>
+          <w:rFonts w:ascii="华文宋体" w:eastAsia="华文宋体" w:hAnsi="华文宋体" w:hint="eastAsia"/>
+        </w:rPr>
+        <w:t>密码：</w:t>
+      </w:r>
+    </w:p>
+    <w:p>
+      <w:pPr>
+        <w:spacing w:line="300" w:lineRule="exact"/>
+        <w:ind w:firstLine="420"/>
+        <w:rPr>
+          <w:rFonts w:ascii="华文宋体" w:eastAsia="华文宋体" w:hAnsi="华文宋体"/>
+        </w:rPr>
+      </w:pPr>
+      <w:r>
+        <w:rPr>
+          <w:rFonts w:ascii="华文宋体" w:eastAsia="华文宋体" w:hAnsi="华文宋体"/>
+        </w:rPr>
+        <w:tab/>
+      </w:r>
+      <w:r>
+        <w:rPr>
+          <w:rFonts w:ascii="华文宋体" w:eastAsia="华文宋体" w:hAnsi="华文宋体" w:hint="eastAsia"/>
+        </w:rPr>
+        <w:t>设备管理区</w:t>
+      </w:r>
+    </w:p>
+    <w:p>
+      <w:pPr>
+        <w:spacing w:line="300" w:lineRule="exact"/>
+        <w:ind w:firstLine="420"/>
+        <w:rPr>
+          <w:rFonts w:ascii="华文宋体" w:eastAsia="华文宋体" w:hAnsi="华文宋体"/>
+        </w:rPr>
+      </w:pPr>
+      <w:r>
+        <w:rPr>
+          <w:rFonts w:ascii="华文宋体" w:eastAsia="华文宋体" w:hAnsi="华文宋体"/>
+        </w:rPr>
+        <w:lastRenderedPageBreak/>
+        <w:tab/>
+      </w:r>
+      <w:r>
+        <w:rPr>
+          <w:rFonts w:ascii="华文宋体" w:eastAsia="华文宋体" w:hAnsi="华文宋体"/>
+        </w:rPr>
+        <w:tab/>
+      </w:r>
+      <w:r>
+        <w:rPr>
+          <w:rFonts w:ascii="华文宋体" w:eastAsia="华文宋体" w:hAnsi="华文宋体" w:hint="eastAsia"/>
+        </w:rPr>
+        <w:t>地点一</w:t>
+      </w:r>
+    </w:p>
+    <w:p>
+      <w:pPr>
+        <w:spacing w:line="300" w:lineRule="exact"/>
+        <w:ind w:firstLine="420"/>
+        <w:rPr>
+          <w:rFonts w:ascii="华文宋体" w:eastAsia="华文宋体" w:hAnsi="华文宋体"/>
+        </w:rPr>
+      </w:pPr>
+      <w:r>
+        <w:rPr>
+          <w:rFonts w:ascii="华文宋体" w:eastAsia="华文宋体" w:hAnsi="华文宋体"/>
+        </w:rPr>
+        <w:tab/>
+      </w:r>
+      <w:r>
+        <w:rPr>
+          <w:rFonts w:ascii="华文宋体" w:eastAsia="华文宋体" w:hAnsi="华文宋体"/>
+        </w:rPr>
+        <w:tab/>
+      </w:r>
+      <w:r>
+        <w:rPr>
+          <w:rFonts w:ascii="华文宋体" w:eastAsia="华文宋体" w:hAnsi="华文宋体" w:hint="eastAsia"/>
+        </w:rPr>
+        <w:t>地点二</w:t>
+      </w:r>
+    </w:p>
+    <w:p>
+      <w:pPr>
+        <w:spacing w:line="300" w:lineRule="exact"/>
+        <w:ind w:firstLine="420"/>
+        <w:rPr>
+          <w:rFonts w:ascii="华文宋体" w:eastAsia="华文宋体" w:hAnsi="华文宋体"/>
+        </w:rPr>
+      </w:pPr>
+      <w:r>
+        <w:rPr>
+          <w:rFonts w:ascii="华文宋体" w:eastAsia="华文宋体" w:hAnsi="华文宋体"/>
+        </w:rPr>
+        <w:tab/>
+      </w:r>
+      <w:r>
+        <w:rPr>
+          <w:rFonts w:ascii="华文宋体" w:eastAsia="华文宋体" w:hAnsi="华文宋体"/>
+        </w:rPr>
+        <w:tab/>
+      </w:r>
+      <w:r>
+        <w:rPr>
+          <w:rFonts w:ascii="华文宋体" w:eastAsia="华文宋体" w:hAnsi="华文宋体" w:hint="eastAsia"/>
+        </w:rPr>
+        <w:t>地点三</w:t>
+      </w:r>
+    </w:p>
+    <w:p>
+      <w:pPr>
+        <w:spacing w:line="300" w:lineRule="exact"/>
+        <w:ind w:firstLine="420"/>
+        <w:rPr>
+          <w:rFonts w:ascii="华文宋体" w:eastAsia="华文宋体" w:hAnsi="华文宋体"/>
+        </w:rPr>
+      </w:pPr>
+      <w:r>
+        <w:rPr>
+          <w:rFonts w:ascii="华文宋体" w:eastAsia="华文宋体" w:hAnsi="华文宋体"/>
+        </w:rPr>
+        <w:tab/>
+      </w:r>
+      <w:r>
+        <w:rPr>
+          <w:rFonts w:ascii="华文宋体" w:eastAsia="华文宋体" w:hAnsi="华文宋体"/>
+        </w:rPr>
+        <w:tab/>
+      </w:r>
+      <w:r>
+        <w:rPr>
+          <w:rFonts w:ascii="华文宋体" w:eastAsia="华文宋体" w:hAnsi="华文宋体" w:hint="eastAsia"/>
+        </w:rPr>
+        <w:t>添加地点</w:t>
+      </w:r>
+    </w:p>
+    <w:p>
+      <w:pPr>
+        <w:spacing w:line="300" w:lineRule="exact"/>
+        <w:ind w:firstLine="420"/>
+        <w:rPr>
+          <w:rFonts w:ascii="华文宋体" w:eastAsia="华文宋体" w:hAnsi="华文宋体"/>
+        </w:rPr>
+      </w:pPr>
+      <w:r>
+        <w:rPr>
+          <w:rFonts w:ascii="华文宋体" w:eastAsia="华文宋体" w:hAnsi="华文宋体"/>
+        </w:rPr>
+        <w:tab/>
+      </w:r>
+      <w:r>
+        <w:rPr>
+          <w:rFonts w:ascii="华文宋体" w:eastAsia="华文宋体" w:hAnsi="华文宋体" w:hint="eastAsia"/>
+        </w:rPr>
+        <w:t>人员管理区</w:t>
+      </w:r>
+    </w:p>
+    <w:p>
+      <w:pPr>
+        <w:spacing w:line="300" w:lineRule="exact"/>
+        <w:ind w:firstLine="420"/>
+        <w:rPr>
+          <w:rFonts w:ascii="华文宋体" w:eastAsia="华文宋体" w:hAnsi="华文宋体"/>
+        </w:rPr>
+      </w:pPr>
+      <w:r>
+        <w:rPr>
+          <w:rFonts w:ascii="华文宋体" w:eastAsia="华文宋体" w:hAnsi="华文宋体"/>
+        </w:rPr>
+        <w:tab/>
+      </w:r>
+      <w:r>
+        <w:rPr>
+          <w:rFonts w:ascii="华文宋体" w:eastAsia="华文宋体" w:hAnsi="华文宋体"/>
+        </w:rPr>
+        <w:tab/>
+      </w:r>
+      <w:r>
+        <w:rPr>
+          <w:rFonts w:ascii="华文宋体" w:eastAsia="华文宋体" w:hAnsi="华文宋体" w:hint="eastAsia"/>
+        </w:rPr>
+        <w:t>超级管理员</w:t>
+      </w:r>
+    </w:p>
+    <w:p>
+      <w:pPr>
+        <w:spacing w:line="300" w:lineRule="exact"/>
+        <w:ind w:firstLine="420"/>
+        <w:rPr>
+          <w:rFonts w:ascii="华文宋体" w:eastAsia="华文宋体" w:hAnsi="华文宋体"/>
+        </w:rPr>
+      </w:pPr>
+      <w:r>
+        <w:rPr>
+          <w:rFonts w:ascii="华文宋体" w:eastAsia="华文宋体" w:hAnsi="华文宋体"/>
+        </w:rPr>
+        <w:tab/>
+      </w:r>
+      <w:r>
+        <w:rPr>
+          <w:rFonts w:ascii="华文宋体" w:eastAsia="华文宋体" w:hAnsi="华文宋体"/>
+        </w:rPr>
+        <w:tab/>
+      </w:r>
+      <w:r>
+        <w:rPr>
+          <w:rFonts w:ascii="华文宋体" w:eastAsia="华文宋体" w:hAnsi="华文宋体"/>
+        </w:rPr>
+        <w:tab/>
+      </w:r>
+      <w:r>
+        <w:rPr>
+          <w:rFonts w:ascii="华文宋体" w:eastAsia="华文宋体" w:hAnsi="华文宋体" w:hint="eastAsia"/>
+        </w:rPr>
+        <w:t>用户一</w:t>
+      </w:r>
+    </w:p>
+    <w:p>
+      <w:pPr>
+        <w:spacing w:line="300" w:lineRule="exact"/>
+        <w:ind w:firstLine="420"/>
+        <w:rPr>
+          <w:rFonts w:ascii="华文宋体" w:eastAsia="华文宋体" w:hAnsi="华文宋体"/>
+        </w:rPr>
+      </w:pPr>
+      <w:r>
+        <w:rPr>
+          <w:rFonts w:ascii="华文宋体" w:eastAsia="华文宋体" w:hAnsi="华文宋体"/>
+        </w:rPr>
+        <w:tab/>
+      </w:r>
+      <w:r>
+        <w:rPr>
+          <w:rFonts w:ascii="华文宋体" w:eastAsia="华文宋体" w:hAnsi="华文宋体"/>
+        </w:rPr>
+        <w:tab/>
+      </w:r>
+      <w:r>
+        <w:rPr>
+          <w:rFonts w:ascii="华文宋体" w:eastAsia="华文宋体" w:hAnsi="华文宋体"/>
+        </w:rPr>
+        <w:tab/>
+      </w:r>
+      <w:r>
+        <w:rPr>
+          <w:rFonts w:ascii="华文宋体" w:eastAsia="华文宋体" w:hAnsi="华文宋体" w:hint="eastAsia"/>
+        </w:rPr>
+        <w:t>用户二</w:t>
+      </w:r>
+    </w:p>
+    <w:p>
+      <w:pPr>
+        <w:spacing w:line="300" w:lineRule="exact"/>
+        <w:ind w:firstLine="420"/>
+        <w:rPr>
+          <w:rFonts w:ascii="华文宋体" w:eastAsia="华文宋体" w:hAnsi="华文宋体"/>
+        </w:rPr>
+      </w:pPr>
+      <w:r>
+        <w:rPr>
+          <w:rFonts w:ascii="华文宋体" w:eastAsia="华文宋体" w:hAnsi="华文宋体"/>
+        </w:rPr>
+        <w:tab/>
+      </w:r>
+      <w:r>
+        <w:rPr>
+          <w:rFonts w:ascii="华文宋体" w:eastAsia="华文宋体" w:hAnsi="华文宋体"/>
+        </w:rPr>
+        <w:tab/>
+      </w:r>
+      <w:r>
+        <w:rPr>
+          <w:rFonts w:ascii="华文宋体" w:eastAsia="华文宋体" w:hAnsi="华文宋体" w:hint="eastAsia"/>
+        </w:rPr>
+        <w:t>用户组一</w:t>
+      </w:r>
+    </w:p>
+    <w:p>
+      <w:pPr>
+        <w:spacing w:line="300" w:lineRule="exact"/>
+        <w:ind w:firstLine="420"/>
+        <w:rPr>
+          <w:rFonts w:ascii="华文宋体" w:eastAsia="华文宋体" w:hAnsi="华文宋体"/>
+        </w:rPr>
+      </w:pPr>
+      <w:r>
+        <w:rPr>
+          <w:rFonts w:ascii="华文宋体" w:eastAsia="华文宋体" w:hAnsi="华文宋体"/>
+        </w:rPr>
+        <w:tab/>
+      </w:r>
+      <w:r>
+        <w:rPr>
+          <w:rFonts w:ascii="华文宋体" w:eastAsia="华文宋体" w:hAnsi="华文宋体"/>
+        </w:rPr>
+        <w:tab/>
+      </w:r>
+      <w:r>
+        <w:rPr>
+          <w:rFonts w:ascii="华文宋体" w:eastAsia="华文宋体" w:hAnsi="华文宋体"/>
+        </w:rPr>
+        <w:tab/>
+      </w:r>
+      <w:r>
+        <w:rPr>
+          <w:rFonts w:ascii="华文宋体" w:eastAsia="华文宋体" w:hAnsi="华文宋体" w:hint="eastAsia"/>
+        </w:rPr>
+        <w:t>用户三</w:t>
+      </w:r>
+    </w:p>
+    <w:p>
+      <w:pPr>
+        <w:spacing w:line="300" w:lineRule="exact"/>
+        <w:ind w:firstLine="420"/>
+        <w:rPr>
+          <w:rFonts w:ascii="华文宋体" w:eastAsia="华文宋体" w:hAnsi="华文宋体"/>
+        </w:rPr>
+      </w:pPr>
+      <w:r>
+        <w:rPr>
+          <w:rFonts w:ascii="华文宋体" w:eastAsia="华文宋体" w:hAnsi="华文宋体"/>
+        </w:rPr>
+        <w:tab/>
+      </w:r>
+      <w:r>
+        <w:rPr>
+          <w:rFonts w:ascii="华文宋体" w:eastAsia="华文宋体" w:hAnsi="华文宋体"/>
+        </w:rPr>
+        <w:tab/>
+      </w:r>
+      <w:r>
+        <w:rPr>
+          <w:rFonts w:ascii="华文宋体" w:eastAsia="华文宋体" w:hAnsi="华文宋体"/>
+        </w:rPr>
+        <w:tab/>
+      </w:r>
+      <w:r>
+        <w:rPr>
+          <w:rFonts w:ascii="华文宋体" w:eastAsia="华文宋体" w:hAnsi="华文宋体" w:hint="eastAsia"/>
+        </w:rPr>
+        <w:t>用户四</w:t>
+      </w:r>
+    </w:p>
+    <w:p>
+      <w:pPr>
+        <w:spacing w:line="300" w:lineRule="exact"/>
+        <w:ind w:firstLine="420"/>
+        <w:rPr>
+          <w:rFonts w:ascii="华文宋体" w:eastAsia="华文宋体" w:hAnsi="华文宋体"/>
+        </w:rPr>
+      </w:pPr>
+      <w:r>
+        <w:rPr>
+          <w:rFonts w:ascii="华文宋体" w:eastAsia="华文宋体" w:hAnsi="华文宋体"/>
+        </w:rPr>
+        <w:tab/>
+      </w:r>
+      <w:r>
+        <w:rPr>
+          <w:rFonts w:ascii="华文宋体" w:eastAsia="华文宋体" w:hAnsi="华文宋体"/>
+        </w:rPr>
+        <w:tab/>
+      </w:r>
+      <w:r>
+        <w:rPr>
+          <w:rFonts w:ascii="华文宋体" w:eastAsia="华文宋体" w:hAnsi="华文宋体" w:hint="eastAsia"/>
+        </w:rPr>
+        <w:t>用户组二</w:t>
+      </w:r>
+    </w:p>
+    <w:p>
+      <w:pPr>
+        <w:spacing w:line="300" w:lineRule="exact"/>
+        <w:ind w:firstLine="420"/>
+        <w:rPr>
+          <w:rFonts w:ascii="华文宋体" w:eastAsia="华文宋体" w:hAnsi="华文宋体"/>
+        </w:rPr>
+      </w:pPr>
+      <w:r>
+        <w:rPr>
+          <w:rFonts w:ascii="华文宋体" w:eastAsia="华文宋体" w:hAnsi="华文宋体"/>
+        </w:rPr>
+        <w:tab/>
+      </w:r>
+      <w:r>
+        <w:rPr>
+          <w:rFonts w:ascii="华文宋体" w:eastAsia="华文宋体" w:hAnsi="华文宋体"/>
+        </w:rPr>
+        <w:tab/>
+      </w:r>
+      <w:r>
+        <w:rPr>
+          <w:rFonts w:ascii="华文宋体" w:eastAsia="华文宋体" w:hAnsi="华文宋体"/>
+        </w:rPr>
+        <w:tab/>
+      </w:r>
+      <w:r>
+        <w:rPr>
+          <w:rFonts w:ascii="华文宋体" w:eastAsia="华文宋体" w:hAnsi="华文宋体" w:hint="eastAsia"/>
+        </w:rPr>
+        <w:t>用户五</w:t>
+      </w:r>
+    </w:p>
+    <w:p>
+      <w:pPr>
+        <w:spacing w:line="300" w:lineRule="exact"/>
+        <w:ind w:firstLine="420"/>
+        <w:rPr>
+          <w:rFonts w:ascii="华文宋体" w:eastAsia="华文宋体" w:hAnsi="华文宋体"/>
+        </w:rPr>
+      </w:pPr>
+      <w:r>
+        <w:rPr>
+          <w:rFonts w:ascii="华文宋体" w:eastAsia="华文宋体" w:hAnsi="华文宋体"/>
+        </w:rPr>
+        <w:tab/>
+      </w:r>
+      <w:r>
+        <w:rPr>
+          <w:rFonts w:ascii="华文宋体" w:eastAsia="华文宋体" w:hAnsi="华文宋体"/>
+        </w:rPr>
+        <w:tab/>
+      </w:r>
+      <w:r>
+        <w:rPr>
+          <w:rFonts w:ascii="华文宋体" w:eastAsia="华文宋体" w:hAnsi="华文宋体"/>
+        </w:rPr>
+        <w:tab/>
+      </w:r>
+      <w:r>
+        <w:rPr>
+          <w:rFonts w:ascii="华文宋体" w:eastAsia="华文宋体" w:hAnsi="华文宋体" w:hint="eastAsia"/>
+        </w:rPr>
+        <w:t>用户六</w:t>
+      </w:r>
+    </w:p>
+    <w:p>
+      <w:pPr>
+        <w:spacing w:line="300" w:lineRule="exact"/>
+        <w:ind w:firstLine="420"/>
+        <w:rPr>
+          <w:rFonts w:ascii="华文宋体" w:eastAsia="华文宋体" w:hAnsi="华文宋体"/>
+        </w:rPr>
+      </w:pPr>
+      <w:r>
+        <w:rPr>
+          <w:rFonts w:ascii="华文宋体" w:eastAsia="华文宋体" w:hAnsi="华文宋体"/>
+        </w:rPr>
+        <w:tab/>
+      </w:r>
+      <w:r>
+        <w:rPr>
+          <w:rFonts w:ascii="华文宋体" w:eastAsia="华文宋体" w:hAnsi="华文宋体"/>
+        </w:rPr>
+        <w:tab/>
+      </w:r>
+      <w:r>
+        <w:rPr>
+          <w:rFonts w:ascii="华文宋体" w:eastAsia="华文宋体" w:hAnsi="华文宋体" w:hint="eastAsia"/>
+        </w:rPr>
+        <w:t>添加用户组</w:t>
+      </w:r>
+    </w:p>
+    <w:p>
+      <w:pPr>
+        <w:spacing w:line="300" w:lineRule="exact"/>
+        <w:ind w:firstLine="420"/>
+        <w:rPr>
+          <w:rFonts w:ascii="华文宋体" w:eastAsia="华文宋体" w:hAnsi="华文宋体"/>
+        </w:rPr>
+      </w:pPr>
+      <w:r>
+        <w:rPr>
+          <w:rFonts w:ascii="华文宋体" w:eastAsia="华文宋体" w:hAnsi="华文宋体"/>
+        </w:rPr>
+        <w:tab/>
+      </w:r>
+      <w:r>
+        <w:rPr>
+          <w:rFonts w:ascii="华文宋体" w:eastAsia="华文宋体" w:hAnsi="华文宋体"/>
+        </w:rPr>
+        <w:tab/>
+      </w:r>
+      <w:r>
+        <w:rPr>
+          <w:rFonts w:ascii="华文宋体" w:eastAsia="华文宋体" w:hAnsi="华文宋体" w:hint="eastAsia"/>
+        </w:rPr>
+        <w:t>添加用户</w:t>
+      </w:r>
+    </w:p>
+    <w:p>
+      <w:pPr>
+        <w:spacing w:line="300" w:lineRule="exact"/>
+        <w:ind w:firstLine="420"/>
+        <w:rPr>
+          <w:rFonts w:ascii="华文宋体" w:eastAsia="华文宋体" w:hAnsi="华文宋体"/>
+        </w:rPr>
+      </w:pPr>
+      <w:r>
+        <w:rPr>
+          <w:rFonts w:ascii="华文宋体" w:eastAsia="华文宋体" w:hAnsi="华文宋体"/>
+        </w:rPr>
+        <w:tab/>
+      </w:r>
+      <w:r>
+        <w:rPr>
+          <w:rFonts w:ascii="华文宋体" w:eastAsia="华文宋体" w:hAnsi="华文宋体" w:hint="eastAsia"/>
+        </w:rPr>
+        <w:t>数据管理区</w:t>
+      </w:r>
+    </w:p>
+    <w:p>
+      <w:pPr>
+        <w:spacing w:line="300" w:lineRule="exact"/>
+        <w:ind w:firstLine="420"/>
+        <w:rPr>
+          <w:rFonts w:ascii="华文宋体" w:eastAsia="华文宋体" w:hAnsi="华文宋体"/>
+        </w:rPr>
+      </w:pPr>
+      <w:r>
+        <w:rPr>
+          <w:rFonts w:ascii="华文宋体" w:eastAsia="华文宋体" w:hAnsi="华文宋体"/>
+        </w:rPr>
+        <w:tab/>
+      </w:r>
+      <w:r>
+        <w:rPr>
+          <w:rFonts w:ascii="华文宋体" w:eastAsia="华文宋体" w:hAnsi="华文宋体"/>
+        </w:rPr>
+        <w:tab/>
+      </w:r>
+      <w:r>
+        <w:rPr>
+          <w:rFonts w:ascii="华文宋体" w:eastAsia="华文宋体" w:hAnsi="华文宋体" w:hint="eastAsia"/>
+        </w:rPr>
+        <w:t>数据查询</w:t>
+      </w:r>
+    </w:p>
+    <w:p>
+      <w:pPr>
+        <w:spacing w:line="300" w:lineRule="exact"/>
+        <w:ind w:firstLine="420"/>
+        <w:rPr>
+          <w:rFonts w:ascii="华文宋体" w:eastAsia="华文宋体" w:hAnsi="华文宋体"/>
+        </w:rPr>
+      </w:pPr>
+      <w:r>
+        <w:rPr>
+          <w:rFonts w:ascii="华文宋体" w:eastAsia="华文宋体" w:hAnsi="华文宋体"/>
+        </w:rPr>
+        <w:tab/>
+      </w:r>
+      <w:r>
+        <w:rPr>
+          <w:rFonts w:ascii="华文宋体" w:eastAsia="华文宋体" w:hAnsi="华文宋体"/>
+        </w:rPr>
+        <w:tab/>
+      </w:r>
+      <w:r>
+        <w:rPr>
+          <w:rFonts w:ascii="华文宋体" w:eastAsia="华文宋体" w:hAnsi="华文宋体" w:hint="eastAsia"/>
+        </w:rPr>
+        <w:t>数据下载</w:t>
+      </w:r>
+    </w:p>
+    <w:p>
+      <w:pPr>
+        <w:spacing w:line="300" w:lineRule="exact"/>
+        <w:ind w:firstLine="420"/>
+        <w:rPr>
+          <w:rFonts w:ascii="华文宋体" w:eastAsia="华文宋体" w:hAnsi="华文宋体"/>
+        </w:rPr>
+      </w:pPr>
+      <w:r>
+        <w:rPr>
+          <w:rFonts w:ascii="华文宋体" w:eastAsia="华文宋体" w:hAnsi="华文宋体"/>
+        </w:rPr>
+        <w:tab/>
+      </w:r>
+      <w:r>
+        <w:rPr>
+          <w:rFonts w:ascii="华文宋体" w:eastAsia="华文宋体" w:hAnsi="华文宋体"/>
+        </w:rPr>
+        <w:tab/>
+      </w:r>
+      <w:r>
+        <w:rPr>
+          <w:rFonts w:ascii="华文宋体" w:eastAsia="华文宋体" w:hAnsi="华文宋体" w:hint="eastAsia"/>
+        </w:rPr>
+        <w:t>警报设置</w:t>
+      </w:r>
+    </w:p>
+    <w:p>
+      <w:pPr>
+        <w:spacing w:line="300" w:lineRule="exact"/>
+        <w:ind w:firstLine="420"/>
+        <w:rPr>
+          <w:rFonts w:ascii="华文宋体" w:eastAsia="华文宋体" w:hAnsi="华文宋体"/>
+        </w:rPr>
+      </w:pPr>
+      <w:r>
+        <w:rPr>
+          <w:rFonts w:ascii="华文宋体" w:eastAsia="华文宋体" w:hAnsi="华文宋体" w:hint="eastAsia"/>
+        </w:rPr>
+        <w:t>帮助部分</w:t>
+      </w:r>
+    </w:p>
+    <w:p>
+      <w:pPr>
+        <w:spacing w:line="300" w:lineRule="exact"/>
+        <w:ind w:firstLine="420"/>
+        <w:rPr>
+          <w:rFonts w:ascii="华文宋体" w:eastAsia="华文宋体" w:hAnsi="华文宋体" w:hint="eastAsia"/>
+        </w:rPr>
+      </w:pPr>
+      <w:r>
+        <w:rPr>
+          <w:rFonts w:ascii="华文宋体" w:eastAsia="华文宋体" w:hAnsi="华文宋体"/>
+        </w:rPr>
+        <w:tab/>
+      </w:r>
+      <w:r>
+        <w:rPr>
+          <w:rFonts w:ascii="华文宋体" w:eastAsia="华文宋体" w:hAnsi="华文宋体" w:hint="eastAsia"/>
+        </w:rPr>
+        <w:t>关于</w:t>
       </w:r>
       <w:bookmarkStart w:id="0" w:name="_GoBack"/>
       <w:bookmarkEnd w:id="0"/>
-    </w:p>
-    <w:p>
-      <w:pPr>
-        <w:spacing w:line="300" w:lineRule="exact"/>
-        <w:ind w:firstLine="420"/>
-        <w:rPr>
-          <w:rFonts w:ascii="华文宋体" w:eastAsia="华文宋体" w:hAnsi="华文宋体" w:hint="eastAsia"/>
-        </w:rPr>
-      </w:pPr>
-      <w:r>
-        <w:rPr>
-          <w:rFonts w:ascii="华文宋体" w:eastAsia="华文宋体" w:hAnsi="华文宋体"/>
-        </w:rPr>
-        <w:tab/>
-      </w:r>
-      <w:r>
-        <w:rPr>
-          <w:rFonts w:ascii="华文宋体" w:eastAsia="华文宋体" w:hAnsi="华文宋体" w:hint="eastAsia"/>
-        </w:rPr>
-        <w:t>登陆区</w:t>
-      </w:r>
-    </w:p>
-    <w:p>
-      <w:pPr>
-        <w:spacing w:line="300" w:lineRule="exact"/>
-        <w:ind w:firstLine="420"/>
-        <w:rPr>
-          <w:rFonts w:ascii="华文宋体" w:eastAsia="华文宋体" w:hAnsi="华文宋体"/>
-        </w:rPr>
-      </w:pPr>
-      <w:r>
-        <w:rPr>
-          <w:rFonts w:ascii="华文宋体" w:eastAsia="华文宋体" w:hAnsi="华文宋体"/>
-        </w:rPr>
-        <w:tab/>
-      </w:r>
-      <w:r>
-        <w:rPr>
-          <w:rFonts w:ascii="华文宋体" w:eastAsia="华文宋体" w:hAnsi="华文宋体"/>
-        </w:rPr>
-        <w:tab/>
-      </w:r>
-      <w:r>
-        <w:rPr>
-          <w:rFonts w:ascii="华文宋体" w:eastAsia="华文宋体" w:hAnsi="华文宋体" w:hint="eastAsia"/>
-        </w:rPr>
-        <w:t>用户名：</w:t>
-      </w:r>
-    </w:p>
-    <w:p>
-      <w:pPr>
-        <w:spacing w:line="300" w:lineRule="exact"/>
-        <w:ind w:firstLine="420"/>
-        <w:rPr>
-          <w:rFonts w:ascii="华文宋体" w:eastAsia="华文宋体" w:hAnsi="华文宋体"/>
-        </w:rPr>
-      </w:pPr>
-      <w:r>
-        <w:rPr>
-          <w:rFonts w:ascii="华文宋体" w:eastAsia="华文宋体" w:hAnsi="华文宋体"/>
-        </w:rPr>
-        <w:tab/>
-      </w:r>
-      <w:r>
-        <w:rPr>
-          <w:rFonts w:ascii="华文宋体" w:eastAsia="华文宋体" w:hAnsi="华文宋体"/>
-        </w:rPr>
-        <w:tab/>
-      </w:r>
-      <w:r>
-        <w:rPr>
-          <w:rFonts w:ascii="华文宋体" w:eastAsia="华文宋体" w:hAnsi="华文宋体" w:hint="eastAsia"/>
-        </w:rPr>
-        <w:t>密码：</w:t>
-      </w:r>
-    </w:p>
-    <w:p>
-      <w:pPr>
-        <w:spacing w:line="300" w:lineRule="exact"/>
-        <w:ind w:firstLine="420"/>
-        <w:rPr>
-          <w:rFonts w:ascii="华文宋体" w:eastAsia="华文宋体" w:hAnsi="华文宋体"/>
-        </w:rPr>
-      </w:pPr>
-      <w:r>
-        <w:rPr>
-          <w:rFonts w:ascii="华文宋体" w:eastAsia="华文宋体" w:hAnsi="华文宋体"/>
-        </w:rPr>
-        <w:tab/>
-      </w:r>
-      <w:r>
-        <w:rPr>
-          <w:rFonts w:ascii="华文宋体" w:eastAsia="华文宋体" w:hAnsi="华文宋体" w:hint="eastAsia"/>
-        </w:rPr>
-        <w:t>设备管理区</w:t>
-      </w:r>
-    </w:p>
-    <w:p>
-      <w:pPr>
-        <w:spacing w:line="300" w:lineRule="exact"/>
-        <w:ind w:firstLine="420"/>
-        <w:rPr>
-          <w:rFonts w:ascii="华文宋体" w:eastAsia="华文宋体" w:hAnsi="华文宋体"/>
-        </w:rPr>
-      </w:pPr>
-      <w:r>
-        <w:rPr>
-          <w:rFonts w:ascii="华文宋体" w:eastAsia="华文宋体" w:hAnsi="华文宋体"/>
-        </w:rPr>
-        <w:lastRenderedPageBreak/>
-        <w:tab/>
-      </w:r>
-      <w:r>
-        <w:rPr>
-          <w:rFonts w:ascii="华文宋体" w:eastAsia="华文宋体" w:hAnsi="华文宋体"/>
-        </w:rPr>
-        <w:tab/>
-      </w:r>
-      <w:r>
-        <w:rPr>
-          <w:rFonts w:ascii="华文宋体" w:eastAsia="华文宋体" w:hAnsi="华文宋体" w:hint="eastAsia"/>
-        </w:rPr>
-        <w:t>地点一</w:t>
-      </w:r>
-    </w:p>
-    <w:p>
-      <w:pPr>
-        <w:spacing w:line="300" w:lineRule="exact"/>
-        <w:ind w:firstLine="420"/>
-        <w:rPr>
-          <w:rFonts w:ascii="华文宋体" w:eastAsia="华文宋体" w:hAnsi="华文宋体"/>
-        </w:rPr>
-      </w:pPr>
-      <w:r>
-        <w:rPr>
-          <w:rFonts w:ascii="华文宋体" w:eastAsia="华文宋体" w:hAnsi="华文宋体"/>
-        </w:rPr>
-        <w:tab/>
-      </w:r>
-      <w:r>
-        <w:rPr>
-          <w:rFonts w:ascii="华文宋体" w:eastAsia="华文宋体" w:hAnsi="华文宋体"/>
-        </w:rPr>
-        <w:tab/>
-      </w:r>
-      <w:r>
-        <w:rPr>
-          <w:rFonts w:ascii="华文宋体" w:eastAsia="华文宋体" w:hAnsi="华文宋体" w:hint="eastAsia"/>
-        </w:rPr>
-        <w:t>地点二</w:t>
-      </w:r>
-    </w:p>
-    <w:p>
-      <w:pPr>
-        <w:spacing w:line="300" w:lineRule="exact"/>
-        <w:ind w:firstLine="420"/>
-        <w:rPr>
-          <w:rFonts w:ascii="华文宋体" w:eastAsia="华文宋体" w:hAnsi="华文宋体"/>
-        </w:rPr>
-      </w:pPr>
-      <w:r>
-        <w:rPr>
-          <w:rFonts w:ascii="华文宋体" w:eastAsia="华文宋体" w:hAnsi="华文宋体"/>
-        </w:rPr>
-        <w:tab/>
-      </w:r>
-      <w:r>
-        <w:rPr>
-          <w:rFonts w:ascii="华文宋体" w:eastAsia="华文宋体" w:hAnsi="华文宋体"/>
-        </w:rPr>
-        <w:tab/>
-      </w:r>
-      <w:r>
-        <w:rPr>
-          <w:rFonts w:ascii="华文宋体" w:eastAsia="华文宋体" w:hAnsi="华文宋体" w:hint="eastAsia"/>
-        </w:rPr>
-        <w:t>地点三</w:t>
-      </w:r>
-    </w:p>
-    <w:p>
-      <w:pPr>
-        <w:spacing w:line="300" w:lineRule="exact"/>
-        <w:ind w:firstLine="420"/>
-        <w:rPr>
-          <w:rFonts w:ascii="华文宋体" w:eastAsia="华文宋体" w:hAnsi="华文宋体"/>
-        </w:rPr>
-      </w:pPr>
-      <w:r>
-        <w:rPr>
-          <w:rFonts w:ascii="华文宋体" w:eastAsia="华文宋体" w:hAnsi="华文宋体"/>
-        </w:rPr>
-        <w:tab/>
-      </w:r>
-      <w:r>
-        <w:rPr>
-          <w:rFonts w:ascii="华文宋体" w:eastAsia="华文宋体" w:hAnsi="华文宋体"/>
-        </w:rPr>
-        <w:tab/>
-      </w:r>
-      <w:r>
-        <w:rPr>
-          <w:rFonts w:ascii="华文宋体" w:eastAsia="华文宋体" w:hAnsi="华文宋体" w:hint="eastAsia"/>
-        </w:rPr>
-        <w:t>添加地点</w:t>
-      </w:r>
-    </w:p>
-    <w:p>
-      <w:pPr>
-        <w:spacing w:line="300" w:lineRule="exact"/>
-        <w:ind w:firstLine="420"/>
-        <w:rPr>
-          <w:rFonts w:ascii="华文宋体" w:eastAsia="华文宋体" w:hAnsi="华文宋体"/>
-        </w:rPr>
-      </w:pPr>
-      <w:r>
-        <w:rPr>
-          <w:rFonts w:ascii="华文宋体" w:eastAsia="华文宋体" w:hAnsi="华文宋体"/>
-        </w:rPr>
-        <w:tab/>
-      </w:r>
-      <w:r>
-        <w:rPr>
-          <w:rFonts w:ascii="华文宋体" w:eastAsia="华文宋体" w:hAnsi="华文宋体" w:hint="eastAsia"/>
-        </w:rPr>
-        <w:t>人员管理区</w:t>
-      </w:r>
-    </w:p>
-    <w:p>
-      <w:pPr>
-        <w:spacing w:line="300" w:lineRule="exact"/>
-        <w:ind w:firstLine="420"/>
-        <w:rPr>
-          <w:rFonts w:ascii="华文宋体" w:eastAsia="华文宋体" w:hAnsi="华文宋体"/>
-        </w:rPr>
-      </w:pPr>
-      <w:r>
-        <w:rPr>
-          <w:rFonts w:ascii="华文宋体" w:eastAsia="华文宋体" w:hAnsi="华文宋体"/>
-        </w:rPr>
-        <w:tab/>
-      </w:r>
-      <w:r>
-        <w:rPr>
-          <w:rFonts w:ascii="华文宋体" w:eastAsia="华文宋体" w:hAnsi="华文宋体"/>
-        </w:rPr>
-        <w:tab/>
-      </w:r>
-      <w:r>
-        <w:rPr>
-          <w:rFonts w:ascii="华文宋体" w:eastAsia="华文宋体" w:hAnsi="华文宋体" w:hint="eastAsia"/>
-        </w:rPr>
-        <w:t>超级管理员</w:t>
-      </w:r>
-    </w:p>
-    <w:p>
-      <w:pPr>
-        <w:spacing w:line="300" w:lineRule="exact"/>
-        <w:ind w:firstLine="420"/>
-        <w:rPr>
-          <w:rFonts w:ascii="华文宋体" w:eastAsia="华文宋体" w:hAnsi="华文宋体"/>
-        </w:rPr>
-      </w:pPr>
-      <w:r>
-        <w:rPr>
-          <w:rFonts w:ascii="华文宋体" w:eastAsia="华文宋体" w:hAnsi="华文宋体"/>
-        </w:rPr>
-        <w:tab/>
-      </w:r>
-      <w:r>
-        <w:rPr>
-          <w:rFonts w:ascii="华文宋体" w:eastAsia="华文宋体" w:hAnsi="华文宋体"/>
-        </w:rPr>
-        <w:tab/>
-      </w:r>
-      <w:r>
-        <w:rPr>
-          <w:rFonts w:ascii="华文宋体" w:eastAsia="华文宋体" w:hAnsi="华文宋体"/>
-        </w:rPr>
-        <w:tab/>
-      </w:r>
-      <w:r>
-        <w:rPr>
-          <w:rFonts w:ascii="华文宋体" w:eastAsia="华文宋体" w:hAnsi="华文宋体" w:hint="eastAsia"/>
-        </w:rPr>
-        <w:t>用户一</w:t>
-      </w:r>
-    </w:p>
-    <w:p>
-      <w:pPr>
-        <w:spacing w:line="300" w:lineRule="exact"/>
-        <w:ind w:firstLine="420"/>
-        <w:rPr>
-          <w:rFonts w:ascii="华文宋体" w:eastAsia="华文宋体" w:hAnsi="华文宋体"/>
-        </w:rPr>
-      </w:pPr>
-      <w:r>
-        <w:rPr>
-          <w:rFonts w:ascii="华文宋体" w:eastAsia="华文宋体" w:hAnsi="华文宋体"/>
-        </w:rPr>
-        <w:tab/>
-      </w:r>
-      <w:r>
-        <w:rPr>
-          <w:rFonts w:ascii="华文宋体" w:eastAsia="华文宋体" w:hAnsi="华文宋体"/>
-        </w:rPr>
-        <w:tab/>
-      </w:r>
-      <w:r>
-        <w:rPr>
-          <w:rFonts w:ascii="华文宋体" w:eastAsia="华文宋体" w:hAnsi="华文宋体"/>
-        </w:rPr>
-        <w:tab/>
-      </w:r>
-      <w:r>
-        <w:rPr>
-          <w:rFonts w:ascii="华文宋体" w:eastAsia="华文宋体" w:hAnsi="华文宋体" w:hint="eastAsia"/>
-        </w:rPr>
-        <w:t>用户二</w:t>
-      </w:r>
-    </w:p>
-    <w:p>
-      <w:pPr>
-        <w:spacing w:line="300" w:lineRule="exact"/>
-        <w:ind w:firstLine="420"/>
-        <w:rPr>
-          <w:rFonts w:ascii="华文宋体" w:eastAsia="华文宋体" w:hAnsi="华文宋体"/>
-        </w:rPr>
-      </w:pPr>
-      <w:r>
-        <w:rPr>
-          <w:rFonts w:ascii="华文宋体" w:eastAsia="华文宋体" w:hAnsi="华文宋体"/>
-        </w:rPr>
-        <w:tab/>
-      </w:r>
-      <w:r>
-        <w:rPr>
-          <w:rFonts w:ascii="华文宋体" w:eastAsia="华文宋体" w:hAnsi="华文宋体"/>
-        </w:rPr>
-        <w:tab/>
-      </w:r>
-      <w:r>
-        <w:rPr>
-          <w:rFonts w:ascii="华文宋体" w:eastAsia="华文宋体" w:hAnsi="华文宋体" w:hint="eastAsia"/>
-        </w:rPr>
-        <w:t>用户组一</w:t>
-      </w:r>
-    </w:p>
-    <w:p>
-      <w:pPr>
-        <w:spacing w:line="300" w:lineRule="exact"/>
-        <w:ind w:firstLine="420"/>
-        <w:rPr>
-          <w:rFonts w:ascii="华文宋体" w:eastAsia="华文宋体" w:hAnsi="华文宋体"/>
-        </w:rPr>
-      </w:pPr>
-      <w:r>
-        <w:rPr>
-          <w:rFonts w:ascii="华文宋体" w:eastAsia="华文宋体" w:hAnsi="华文宋体"/>
-        </w:rPr>
-        <w:tab/>
-      </w:r>
-      <w:r>
-        <w:rPr>
-          <w:rFonts w:ascii="华文宋体" w:eastAsia="华文宋体" w:hAnsi="华文宋体"/>
-        </w:rPr>
-        <w:tab/>
-      </w:r>
-      <w:r>
-        <w:rPr>
-          <w:rFonts w:ascii="华文宋体" w:eastAsia="华文宋体" w:hAnsi="华文宋体"/>
-        </w:rPr>
-        <w:tab/>
-      </w:r>
-      <w:r>
-        <w:rPr>
-          <w:rFonts w:ascii="华文宋体" w:eastAsia="华文宋体" w:hAnsi="华文宋体" w:hint="eastAsia"/>
-        </w:rPr>
-        <w:t>用户三</w:t>
-      </w:r>
-    </w:p>
-    <w:p>
-      <w:pPr>
-        <w:spacing w:line="300" w:lineRule="exact"/>
-        <w:ind w:firstLine="420"/>
-        <w:rPr>
-          <w:rFonts w:ascii="华文宋体" w:eastAsia="华文宋体" w:hAnsi="华文宋体"/>
-        </w:rPr>
-      </w:pPr>
-      <w:r>
-        <w:rPr>
-          <w:rFonts w:ascii="华文宋体" w:eastAsia="华文宋体" w:hAnsi="华文宋体"/>
-        </w:rPr>
-        <w:tab/>
-      </w:r>
-      <w:r>
-        <w:rPr>
-          <w:rFonts w:ascii="华文宋体" w:eastAsia="华文宋体" w:hAnsi="华文宋体"/>
-        </w:rPr>
-        <w:tab/>
-      </w:r>
-      <w:r>
-        <w:rPr>
-          <w:rFonts w:ascii="华文宋体" w:eastAsia="华文宋体" w:hAnsi="华文宋体"/>
-        </w:rPr>
-        <w:tab/>
-      </w:r>
-      <w:r>
-        <w:rPr>
-          <w:rFonts w:ascii="华文宋体" w:eastAsia="华文宋体" w:hAnsi="华文宋体" w:hint="eastAsia"/>
-        </w:rPr>
-        <w:t>用户四</w:t>
-      </w:r>
-    </w:p>
-    <w:p>
-      <w:pPr>
-        <w:spacing w:line="300" w:lineRule="exact"/>
-        <w:ind w:firstLine="420"/>
-        <w:rPr>
-          <w:rFonts w:ascii="华文宋体" w:eastAsia="华文宋体" w:hAnsi="华文宋体"/>
-        </w:rPr>
-      </w:pPr>
-      <w:r>
-        <w:rPr>
-          <w:rFonts w:ascii="华文宋体" w:eastAsia="华文宋体" w:hAnsi="华文宋体"/>
-        </w:rPr>
-        <w:tab/>
-      </w:r>
-      <w:r>
-        <w:rPr>
-          <w:rFonts w:ascii="华文宋体" w:eastAsia="华文宋体" w:hAnsi="华文宋体"/>
-        </w:rPr>
-        <w:tab/>
-      </w:r>
-      <w:r>
-        <w:rPr>
-          <w:rFonts w:ascii="华文宋体" w:eastAsia="华文宋体" w:hAnsi="华文宋体" w:hint="eastAsia"/>
-        </w:rPr>
-        <w:t>用户组二</w:t>
-      </w:r>
-    </w:p>
-    <w:p>
-      <w:pPr>
-        <w:spacing w:line="300" w:lineRule="exact"/>
-        <w:ind w:firstLine="420"/>
-        <w:rPr>
-          <w:rFonts w:ascii="华文宋体" w:eastAsia="华文宋体" w:hAnsi="华文宋体"/>
-        </w:rPr>
-      </w:pPr>
-      <w:r>
-        <w:rPr>
-          <w:rFonts w:ascii="华文宋体" w:eastAsia="华文宋体" w:hAnsi="华文宋体"/>
-        </w:rPr>
-        <w:tab/>
-      </w:r>
-      <w:r>
-        <w:rPr>
-          <w:rFonts w:ascii="华文宋体" w:eastAsia="华文宋体" w:hAnsi="华文宋体"/>
-        </w:rPr>
-        <w:tab/>
-      </w:r>
-      <w:r>
-        <w:rPr>
-          <w:rFonts w:ascii="华文宋体" w:eastAsia="华文宋体" w:hAnsi="华文宋体"/>
-        </w:rPr>
-        <w:tab/>
-      </w:r>
-      <w:r>
-        <w:rPr>
-          <w:rFonts w:ascii="华文宋体" w:eastAsia="华文宋体" w:hAnsi="华文宋体" w:hint="eastAsia"/>
-        </w:rPr>
-        <w:t>用户五</w:t>
-      </w:r>
-    </w:p>
-    <w:p>
-      <w:pPr>
-        <w:spacing w:line="300" w:lineRule="exact"/>
-        <w:ind w:firstLine="420"/>
-        <w:rPr>
-          <w:rFonts w:ascii="华文宋体" w:eastAsia="华文宋体" w:hAnsi="华文宋体"/>
-        </w:rPr>
-      </w:pPr>
-      <w:r>
-        <w:rPr>
-          <w:rFonts w:ascii="华文宋体" w:eastAsia="华文宋体" w:hAnsi="华文宋体"/>
-        </w:rPr>
-        <w:tab/>
-      </w:r>
-      <w:r>
-        <w:rPr>
-          <w:rFonts w:ascii="华文宋体" w:eastAsia="华文宋体" w:hAnsi="华文宋体"/>
-        </w:rPr>
-        <w:tab/>
-      </w:r>
-      <w:r>
-        <w:rPr>
-          <w:rFonts w:ascii="华文宋体" w:eastAsia="华文宋体" w:hAnsi="华文宋体"/>
-        </w:rPr>
-        <w:tab/>
-      </w:r>
-      <w:r>
-        <w:rPr>
-          <w:rFonts w:ascii="华文宋体" w:eastAsia="华文宋体" w:hAnsi="华文宋体" w:hint="eastAsia"/>
-        </w:rPr>
-        <w:t>用户六</w:t>
-      </w:r>
-    </w:p>
-    <w:p>
-      <w:pPr>
-        <w:spacing w:line="300" w:lineRule="exact"/>
-        <w:ind w:firstLine="420"/>
-        <w:rPr>
-          <w:rFonts w:ascii="华文宋体" w:eastAsia="华文宋体" w:hAnsi="华文宋体"/>
-        </w:rPr>
-      </w:pPr>
-      <w:r>
-        <w:rPr>
-          <w:rFonts w:ascii="华文宋体" w:eastAsia="华文宋体" w:hAnsi="华文宋体"/>
-        </w:rPr>
-        <w:tab/>
-      </w:r>
-      <w:r>
-        <w:rPr>
-          <w:rFonts w:ascii="华文宋体" w:eastAsia="华文宋体" w:hAnsi="华文宋体"/>
-        </w:rPr>
-        <w:tab/>
-      </w:r>
-      <w:r>
-        <w:rPr>
-          <w:rFonts w:ascii="华文宋体" w:eastAsia="华文宋体" w:hAnsi="华文宋体" w:hint="eastAsia"/>
-        </w:rPr>
-        <w:t>添加用户组</w:t>
-      </w:r>
-    </w:p>
-    <w:p>
-      <w:pPr>
-        <w:spacing w:line="300" w:lineRule="exact"/>
-        <w:ind w:firstLine="420"/>
-        <w:rPr>
-          <w:rFonts w:ascii="华文宋体" w:eastAsia="华文宋体" w:hAnsi="华文宋体"/>
-        </w:rPr>
-      </w:pPr>
-      <w:r>
-        <w:rPr>
-          <w:rFonts w:ascii="华文宋体" w:eastAsia="华文宋体" w:hAnsi="华文宋体"/>
-        </w:rPr>
-        <w:tab/>
-      </w:r>
-      <w:r>
-        <w:rPr>
-          <w:rFonts w:ascii="华文宋体" w:eastAsia="华文宋体" w:hAnsi="华文宋体"/>
-        </w:rPr>
-        <w:tab/>
-      </w:r>
-      <w:r>
-        <w:rPr>
-          <w:rFonts w:ascii="华文宋体" w:eastAsia="华文宋体" w:hAnsi="华文宋体" w:hint="eastAsia"/>
-        </w:rPr>
-        <w:t>添加用户</w:t>
-      </w:r>
-    </w:p>
-    <w:p>
-      <w:pPr>
-        <w:spacing w:line="300" w:lineRule="exact"/>
-        <w:ind w:firstLine="420"/>
-        <w:rPr>
-          <w:rFonts w:ascii="华文宋体" w:eastAsia="华文宋体" w:hAnsi="华文宋体"/>
-        </w:rPr>
-      </w:pPr>
-      <w:r>
-        <w:rPr>
-          <w:rFonts w:ascii="华文宋体" w:eastAsia="华文宋体" w:hAnsi="华文宋体"/>
-        </w:rPr>
-        <w:tab/>
-      </w:r>
-      <w:r>
-        <w:rPr>
-          <w:rFonts w:ascii="华文宋体" w:eastAsia="华文宋体" w:hAnsi="华文宋体" w:hint="eastAsia"/>
-        </w:rPr>
-        <w:t>数据管理区</w:t>
-      </w:r>
-    </w:p>
-    <w:p>
-      <w:pPr>
-        <w:spacing w:line="300" w:lineRule="exact"/>
-        <w:ind w:firstLine="420"/>
-        <w:rPr>
-          <w:rFonts w:ascii="华文宋体" w:eastAsia="华文宋体" w:hAnsi="华文宋体"/>
-        </w:rPr>
-      </w:pPr>
-      <w:r>
-        <w:rPr>
-          <w:rFonts w:ascii="华文宋体" w:eastAsia="华文宋体" w:hAnsi="华文宋体"/>
-        </w:rPr>
-        <w:tab/>
-      </w:r>
-      <w:r>
-        <w:rPr>
-          <w:rFonts w:ascii="华文宋体" w:eastAsia="华文宋体" w:hAnsi="华文宋体"/>
-        </w:rPr>
-        <w:tab/>
-      </w:r>
-      <w:r>
-        <w:rPr>
-          <w:rFonts w:ascii="华文宋体" w:eastAsia="华文宋体" w:hAnsi="华文宋体" w:hint="eastAsia"/>
-        </w:rPr>
-        <w:t>数据查询</w:t>
-      </w:r>
-    </w:p>
-    <w:p>
-      <w:pPr>
-        <w:spacing w:line="300" w:lineRule="exact"/>
-        <w:ind w:firstLine="420"/>
-        <w:rPr>
-          <w:rFonts w:ascii="华文宋体" w:eastAsia="华文宋体" w:hAnsi="华文宋体"/>
-        </w:rPr>
-      </w:pPr>
-      <w:r>
-        <w:rPr>
-          <w:rFonts w:ascii="华文宋体" w:eastAsia="华文宋体" w:hAnsi="华文宋体"/>
-        </w:rPr>
-        <w:tab/>
-      </w:r>
-      <w:r>
-        <w:rPr>
-          <w:rFonts w:ascii="华文宋体" w:eastAsia="华文宋体" w:hAnsi="华文宋体"/>
-        </w:rPr>
-        <w:tab/>
-      </w:r>
-      <w:r>
-        <w:rPr>
-          <w:rFonts w:ascii="华文宋体" w:eastAsia="华文宋体" w:hAnsi="华文宋体" w:hint="eastAsia"/>
-        </w:rPr>
-        <w:t>数据下载</w:t>
-      </w:r>
-    </w:p>
-    <w:p>
-      <w:pPr>
-        <w:spacing w:line="300" w:lineRule="exact"/>
-        <w:ind w:firstLine="420"/>
-        <w:rPr>
-          <w:rFonts w:ascii="华文宋体" w:eastAsia="华文宋体" w:hAnsi="华文宋体"/>
-        </w:rPr>
-      </w:pPr>
-      <w:r>
-        <w:rPr>
-          <w:rFonts w:ascii="华文宋体" w:eastAsia="华文宋体" w:hAnsi="华文宋体"/>
-        </w:rPr>
-        <w:tab/>
-      </w:r>
-      <w:r>
-        <w:rPr>
-          <w:rFonts w:ascii="华文宋体" w:eastAsia="华文宋体" w:hAnsi="华文宋体"/>
-        </w:rPr>
-        <w:tab/>
-      </w:r>
-      <w:r>
-        <w:rPr>
-          <w:rFonts w:ascii="华文宋体" w:eastAsia="华文宋体" w:hAnsi="华文宋体" w:hint="eastAsia"/>
-        </w:rPr>
-        <w:t>警报设置</w:t>
-      </w:r>
-    </w:p>
-    <w:p>
-      <w:pPr>
-        <w:spacing w:line="300" w:lineRule="exact"/>
-        <w:ind w:firstLine="420"/>
-        <w:rPr>
-          <w:rFonts w:ascii="华文宋体" w:eastAsia="华文宋体" w:hAnsi="华文宋体"/>
-        </w:rPr>
-      </w:pPr>
-      <w:r>
-        <w:rPr>
-          <w:rFonts w:ascii="华文宋体" w:eastAsia="华文宋体" w:hAnsi="华文宋体" w:hint="eastAsia"/>
-        </w:rPr>
-        <w:t>帮助部分</w:t>
-      </w:r>
     </w:p>
     <w:p>
       <w:pPr>
@@ -2844,7 +2811,7 @@
         <a:sysClr val="windowText" lastClr="000000"/>
       </a:dk1>
       <a:lt1>
-        <a:sysClr val="window" lastClr="CAEACE"/>
+        <a:sysClr val="window" lastClr="CEEACA"/>
       </a:lt1>
       <a:dk2>
         <a:srgbClr val="44546A"/>

</xml_diff>